<commit_message>
Travaux sur les documents générés
</commit_message>
<xml_diff>
--- a/data/generated-documents/activity/fiche.docx
+++ b/data/generated-documents/activity/fiche.docx
@@ -4,7 +4,7 @@
   <w:body>
     <w:p>
       <w:pPr>
-        <w:pStyle w:val="Normal1"/>
+        <w:pStyle w:val="LONormal"/>
         <w:jc w:val="center"/>
         <w:rPr>
           <w:rFonts w:ascii="Work Sans" w:hAnsi="Work Sans"/>
@@ -26,7 +26,7 @@
     </w:p>
     <w:p>
       <w:pPr>
-        <w:pStyle w:val="Normal1"/>
+        <w:pStyle w:val="LONormal"/>
         <w:rPr/>
       </w:pPr>
       <w:r>
@@ -47,38 +47,26 @@
         <w:t xml:space="preserve"> : </w:t>
       </w:r>
       <w:r>
-        <w:rPr/>
-        <w:fldChar w:fldCharType="begin"/>
-      </w:r>
-      <w:r>
-        <w:rPr/>
-        <w:instrText> MERGEFIELD PFI </w:instrText>
-      </w:r>
-      <w:r>
-        <w:rPr/>
-        <w:fldChar w:fldCharType="separate"/>
-      </w:r>
-      <w:r>
-        <w:rPr/>
-        <w:t>«PFI»</w:t>
-      </w:r>
-      <w:r>
-        <w:rPr/>
-        <w:fldChar w:fldCharType="end"/>
-      </w:r>
-      <w:r>
         <w:rPr>
           <w:rStyle w:val="Policepardfaut"/>
           <w:rFonts w:ascii="Work Sans" w:hAnsi="Work Sans"/>
           <w:sz w:val="24"/>
         </w:rPr>
+        <w:t>${pfi}</w:t>
+      </w:r>
+      <w:r>
+        <w:rPr>
+          <w:rStyle w:val="Policepardfaut"/>
+          <w:rFonts w:ascii="Work Sans" w:hAnsi="Work Sans"/>
+          <w:sz w:val="24"/>
+        </w:rPr>
         <w:t xml:space="preserve"> </w:t>
       </w:r>
     </w:p>
     <w:p>
       <w:pPr>
-        <w:pStyle w:val="Normal1"/>
-        <w:shd w:fill="45A59D" w:val="clear"/>
+        <w:pStyle w:val="LONormal"/>
+        <w:shd w:val="clear" w:fill="45A59D"/>
         <w:rPr>
           <w:rFonts w:ascii="Work Sans" w:hAnsi="Work Sans"/>
           <w:b/>
@@ -111,7 +99,7 @@
     </w:p>
     <w:p>
       <w:pPr>
-        <w:pStyle w:val="Normal1"/>
+        <w:pStyle w:val="LONormal"/>
         <w:rPr/>
       </w:pPr>
       <w:r>
@@ -123,12 +111,41 @@
         <w:t xml:space="preserve">Acronyme </w:t>
       </w:r>
       <w:r>
+        <w:rPr>
+          <w:rStyle w:val="Policepardfaut"/>
+          <w:rFonts w:ascii="Work Sans" w:hAnsi="Work Sans"/>
+          <w:b/>
+        </w:rPr>
+        <w:t>${acronym}</w:t>
+      </w:r>
+    </w:p>
+    <w:p>
+      <w:pPr>
+        <w:pStyle w:val="LONormal"/>
+        <w:rPr/>
+      </w:pPr>
+      <w:r>
+        <w:rPr>
+          <w:rStyle w:val="Policepardfaut"/>
+          <w:rFonts w:ascii="Work Sans" w:hAnsi="Work Sans"/>
+          <w:b/>
+        </w:rPr>
+        <w:t>Intitulé de l’activité</w:t>
+      </w:r>
+      <w:r>
+        <w:rPr>
+          <w:rStyle w:val="Policepardfaut"/>
+          <w:rFonts w:ascii="Work Sans" w:hAnsi="Work Sans"/>
+        </w:rPr>
+        <w:t xml:space="preserve"> : </w:t>
+      </w:r>
+      <w:r>
         <w:rPr/>
         <w:fldChar w:fldCharType="begin"/>
       </w:r>
       <w:r>
         <w:rPr/>
-        <w:instrText> MERGEFIELD Acronyme </w:instrText>
+        <w:instrText> MERGEFIELD IntitulÃ </w:instrText>
       </w:r>
       <w:r>
         <w:rPr/>
@@ -136,7 +153,7 @@
       </w:r>
       <w:r>
         <w:rPr/>
-        <w:t>«Acronyme»</w:t>
+        <w:t>«IntitulÃ»</w:t>
       </w:r>
       <w:r>
         <w:rPr/>
@@ -145,23 +162,23 @@
     </w:p>
     <w:p>
       <w:pPr>
-        <w:pStyle w:val="Normal1"/>
-        <w:rPr/>
-      </w:pPr>
-      <w:r>
-        <w:rPr>
-          <w:rStyle w:val="Policepardfaut"/>
-          <w:rFonts w:ascii="Work Sans" w:hAnsi="Work Sans"/>
-          <w:b/>
-        </w:rPr>
-        <w:t>Intitulé de l’activité</w:t>
-      </w:r>
-      <w:r>
-        <w:rPr>
-          <w:rStyle w:val="Policepardfaut"/>
-          <w:rFonts w:ascii="Work Sans" w:hAnsi="Work Sans"/>
-        </w:rPr>
-        <w:t xml:space="preserve"> : </w:t>
+        <w:pStyle w:val="LONormal"/>
+        <w:rPr/>
+      </w:pPr>
+      <w:r>
+        <w:rPr>
+          <w:rStyle w:val="Policepardfaut"/>
+          <w:rFonts w:ascii="Work Sans" w:hAnsi="Work Sans"/>
+          <w:b/>
+        </w:rPr>
+        <w:t>Laboratoire</w:t>
+      </w:r>
+      <w:r>
+        <w:rPr>
+          <w:rStyle w:val="Policepardfaut"/>
+          <w:rFonts w:ascii="Work Sans" w:hAnsi="Work Sans"/>
+        </w:rPr>
+        <w:t> :</w:t>
       </w:r>
       <w:r>
         <w:rPr/>
@@ -169,7 +186,7 @@
       </w:r>
       <w:r>
         <w:rPr/>
-        <w:instrText> MERGEFIELD IntitulÃ </w:instrText>
+        <w:instrText> MERGEFIELD Laboratoire </w:instrText>
       </w:r>
       <w:r>
         <w:rPr/>
@@ -177,7 +194,7 @@
       </w:r>
       <w:r>
         <w:rPr/>
-        <w:t>«IntitulÃ»</w:t>
+        <w:t>«Laboratoire»</w:t>
       </w:r>
       <w:r>
         <w:rPr/>
@@ -186,23 +203,16 @@
     </w:p>
     <w:p>
       <w:pPr>
-        <w:pStyle w:val="Normal1"/>
-        <w:rPr/>
-      </w:pPr>
-      <w:r>
-        <w:rPr>
-          <w:rStyle w:val="Policepardfaut"/>
-          <w:rFonts w:ascii="Work Sans" w:hAnsi="Work Sans"/>
-          <w:b/>
-        </w:rPr>
-        <w:t>Laboratoire</w:t>
-      </w:r>
-      <w:r>
-        <w:rPr>
-          <w:rStyle w:val="Policepardfaut"/>
-          <w:rFonts w:ascii="Work Sans" w:hAnsi="Work Sans"/>
-        </w:rPr>
-        <w:t> :</w:t>
+        <w:pStyle w:val="LONormal"/>
+        <w:rPr/>
+      </w:pPr>
+      <w:r>
+        <w:rPr>
+          <w:rStyle w:val="Policepardfaut"/>
+          <w:rFonts w:ascii="Work Sans" w:hAnsi="Work Sans"/>
+          <w:b/>
+        </w:rPr>
+        <w:t xml:space="preserve">Responsable Scientifique </w:t>
       </w:r>
       <w:r>
         <w:rPr/>
@@ -210,7 +220,7 @@
       </w:r>
       <w:r>
         <w:rPr/>
-        <w:instrText> MERGEFIELD Laboratoire </w:instrText>
+        <w:instrText> MERGEFIELD Responsable_scientifique </w:instrText>
       </w:r>
       <w:r>
         <w:rPr/>
@@ -218,7 +228,7 @@
       </w:r>
       <w:r>
         <w:rPr/>
-        <w:t>«Laboratoire»</w:t>
+        <w:t>«Responsable_scientifique»</w:t>
       </w:r>
       <w:r>
         <w:rPr/>
@@ -227,16 +237,23 @@
     </w:p>
     <w:p>
       <w:pPr>
-        <w:pStyle w:val="Normal1"/>
-        <w:rPr/>
-      </w:pPr>
-      <w:r>
-        <w:rPr>
-          <w:rStyle w:val="Policepardfaut"/>
-          <w:rFonts w:ascii="Work Sans" w:hAnsi="Work Sans"/>
-          <w:b/>
-        </w:rPr>
-        <w:t xml:space="preserve">Responsable Scientifique </w:t>
+        <w:pStyle w:val="LONormal"/>
+        <w:rPr/>
+      </w:pPr>
+      <w:r>
+        <w:rPr>
+          <w:rStyle w:val="Policepardfaut"/>
+          <w:rFonts w:ascii="Work Sans" w:hAnsi="Work Sans"/>
+          <w:b/>
+        </w:rPr>
+        <w:t>Type de projet</w:t>
+      </w:r>
+      <w:r>
+        <w:rPr>
+          <w:rStyle w:val="Policepardfaut"/>
+          <w:rFonts w:ascii="Work Sans" w:hAnsi="Work Sans"/>
+        </w:rPr>
+        <w:t xml:space="preserve"> </w:t>
       </w:r>
       <w:r>
         <w:rPr/>
@@ -244,7 +261,7 @@
       </w:r>
       <w:r>
         <w:rPr/>
-        <w:instrText> MERGEFIELD Responsable_scientifique </w:instrText>
+        <w:instrText> MERGEFIELD Type </w:instrText>
       </w:r>
       <w:r>
         <w:rPr/>
@@ -252,7 +269,7 @@
       </w:r>
       <w:r>
         <w:rPr/>
-        <w:t>«Responsable_scientifique»</w:t>
+        <w:t>«Type»</w:t>
       </w:r>
       <w:r>
         <w:rPr/>
@@ -261,16 +278,238 @@
     </w:p>
     <w:p>
       <w:pPr>
-        <w:pStyle w:val="Normal1"/>
-        <w:rPr/>
-      </w:pPr>
-      <w:r>
-        <w:rPr>
-          <w:rStyle w:val="Policepardfaut"/>
-          <w:rFonts w:ascii="Work Sans" w:hAnsi="Work Sans"/>
-          <w:b/>
-        </w:rPr>
-        <w:t>Type de projet</w:t>
+        <w:pStyle w:val="LONormal"/>
+        <w:rPr/>
+      </w:pPr>
+      <w:r>
+        <w:rPr>
+          <w:rStyle w:val="Policepardfaut"/>
+          <w:rFonts w:ascii="Work Sans" w:hAnsi="Work Sans"/>
+          <w:b/>
+        </w:rPr>
+        <w:t>Etablissement porteur </w:t>
+      </w:r>
+      <w:r>
+        <w:rPr/>
+        <w:fldChar w:fldCharType="begin"/>
+      </w:r>
+      <w:r>
+        <w:rPr/>
+        <w:instrText> MERGEFIELD Etablissement_porteur </w:instrText>
+      </w:r>
+      <w:r>
+        <w:rPr/>
+        <w:fldChar w:fldCharType="separate"/>
+      </w:r>
+      <w:r>
+        <w:rPr/>
+        <w:t>«Etablissement_porteur»</w:t>
+      </w:r>
+      <w:r>
+        <w:rPr/>
+        <w:fldChar w:fldCharType="end"/>
+      </w:r>
+    </w:p>
+    <w:p>
+      <w:pPr>
+        <w:sectPr>
+          <w:type w:val="continuous"/>
+          <w:pgSz w:w="11906" w:h="16838"/>
+          <w:pgMar w:left="1417" w:right="1417" w:header="708" w:top="1417" w:footer="0" w:bottom="708" w:gutter="0"/>
+          <w:cols w:num="2" w:space="708" w:equalWidth="true" w:sep="false"/>
+          <w:formProt w:val="false"/>
+          <w:textDirection w:val="lrTb"/>
+          <w:docGrid w:type="default" w:linePitch="600" w:charSpace="36864"/>
+        </w:sectPr>
+      </w:pPr>
+    </w:p>
+    <w:p>
+      <w:pPr>
+        <w:pStyle w:val="LONormal"/>
+        <w:spacing w:before="0" w:after="0"/>
+        <w:rPr>
+          <w:rFonts w:ascii="Work Sans" w:hAnsi="Work Sans"/>
+          <w:b/>
+          <w:b/>
+        </w:rPr>
+      </w:pPr>
+      <w:r>
+        <w:rPr>
+          <w:rFonts w:ascii="Work Sans" w:hAnsi="Work Sans"/>
+          <w:b/>
+        </w:rPr>
+      </w:r>
+    </w:p>
+    <w:p>
+      <w:pPr>
+        <w:sectPr>
+          <w:type w:val="continuous"/>
+          <w:pgSz w:w="11906" w:h="16838"/>
+          <w:pgMar w:left="1417" w:right="1417" w:header="708" w:top="1417" w:footer="0" w:bottom="708" w:gutter="0"/>
+          <w:cols w:num="2" w:space="708" w:equalWidth="true" w:sep="false"/>
+          <w:formProt w:val="false"/>
+          <w:textDirection w:val="lrTb"/>
+          <w:docGrid w:type="default" w:linePitch="600" w:charSpace="36864"/>
+        </w:sectPr>
+      </w:pPr>
+    </w:p>
+    <w:p>
+      <w:pPr>
+        <w:pStyle w:val="LONormal"/>
+        <w:shd w:val="clear" w:fill="45A59D"/>
+        <w:rPr/>
+      </w:pPr>
+      <w:r>
+        <w:rPr>
+          <w:rStyle w:val="Policepardfaut"/>
+          <w:rFonts w:ascii="Work Sans" w:hAnsi="Work Sans"/>
+          <w:b/>
+          <w:color w:val="424A54"/>
+        </w:rPr>
+        <w:t>Durée</w:t>
+      </w:r>
+      <w:r>
+        <w:rPr/>
+        <w:commentReference w:id="0"/>
+      </w:r>
+    </w:p>
+    <w:p>
+      <w:pPr>
+        <w:sectPr>
+          <w:type w:val="continuous"/>
+          <w:pgSz w:w="11906" w:h="16838"/>
+          <w:pgMar w:left="1417" w:right="1417" w:header="708" w:top="1417" w:footer="0" w:bottom="708" w:gutter="0"/>
+          <w:formProt w:val="false"/>
+          <w:textDirection w:val="lrTb"/>
+          <w:docGrid w:type="default" w:linePitch="600" w:charSpace="36864"/>
+        </w:sectPr>
+      </w:pPr>
+    </w:p>
+    <w:p>
+      <w:pPr>
+        <w:pStyle w:val="LONormal"/>
+        <w:rPr/>
+      </w:pPr>
+      <w:r>
+        <w:rPr>
+          <w:rStyle w:val="Policepardfaut"/>
+          <w:rFonts w:ascii="Work Sans" w:hAnsi="Work Sans"/>
+          <w:b/>
+        </w:rPr>
+        <w:t xml:space="preserve">Date de début </w:t>
+      </w:r>
+      <w:r>
+        <w:rPr/>
+        <w:fldChar w:fldCharType="begin"/>
+      </w:r>
+      <w:r>
+        <w:rPr/>
+        <w:instrText> MERGEFIELD DÃbut </w:instrText>
+      </w:r>
+      <w:r>
+        <w:rPr/>
+        <w:fldChar w:fldCharType="separate"/>
+      </w:r>
+      <w:r>
+        <w:rPr/>
+        <w:t>«DÃbut»</w:t>
+      </w:r>
+      <w:r>
+        <w:rPr/>
+        <w:fldChar w:fldCharType="end"/>
+      </w:r>
+    </w:p>
+    <w:p>
+      <w:pPr>
+        <w:pStyle w:val="LONormal"/>
+        <w:rPr/>
+      </w:pPr>
+      <w:r>
+        <w:rPr>
+          <w:rStyle w:val="Policepardfaut"/>
+          <w:rFonts w:ascii="Work Sans" w:hAnsi="Work Sans"/>
+          <w:b/>
+        </w:rPr>
+        <w:t xml:space="preserve">Date de fin </w:t>
+      </w:r>
+      <w:r>
+        <w:rPr/>
+        <w:fldChar w:fldCharType="begin"/>
+      </w:r>
+      <w:r>
+        <w:rPr/>
+        <w:instrText> MERGEFIELD Fin </w:instrText>
+      </w:r>
+      <w:r>
+        <w:rPr/>
+        <w:fldChar w:fldCharType="separate"/>
+      </w:r>
+      <w:r>
+        <w:rPr/>
+        <w:t>«Fin»</w:t>
+      </w:r>
+      <w:r>
+        <w:rPr/>
+        <w:fldChar w:fldCharType="end"/>
+      </w:r>
+    </w:p>
+    <w:p>
+      <w:pPr>
+        <w:sectPr>
+          <w:type w:val="continuous"/>
+          <w:pgSz w:w="11906" w:h="16838"/>
+          <w:pgMar w:left="1417" w:right="1417" w:header="708" w:top="1417" w:footer="0" w:bottom="708" w:gutter="0"/>
+          <w:cols w:num="2" w:space="708" w:equalWidth="true" w:sep="false"/>
+          <w:formProt w:val="false"/>
+          <w:textDirection w:val="lrTb"/>
+          <w:docGrid w:type="default" w:linePitch="600" w:charSpace="36864"/>
+        </w:sectPr>
+      </w:pPr>
+    </w:p>
+    <w:p>
+      <w:pPr>
+        <w:pStyle w:val="LONormal"/>
+        <w:shd w:val="clear" w:fill="45A59D"/>
+        <w:rPr>
+          <w:rFonts w:ascii="Work Sans" w:hAnsi="Work Sans"/>
+          <w:b/>
+          <w:b/>
+          <w:color w:val="424A54"/>
+        </w:rPr>
+      </w:pPr>
+      <w:r>
+        <w:rPr>
+          <w:rFonts w:ascii="Work Sans" w:hAnsi="Work Sans"/>
+          <w:b/>
+          <w:color w:val="424A54"/>
+        </w:rPr>
+        <w:t>Eligibilité des dépenses</w:t>
+      </w:r>
+    </w:p>
+    <w:p>
+      <w:pPr>
+        <w:sectPr>
+          <w:type w:val="continuous"/>
+          <w:pgSz w:w="11906" w:h="16838"/>
+          <w:pgMar w:left="1417" w:right="1417" w:header="708" w:top="1417" w:footer="0" w:bottom="708" w:gutter="0"/>
+          <w:formProt w:val="false"/>
+          <w:textDirection w:val="lrTb"/>
+          <w:docGrid w:type="default" w:linePitch="600" w:charSpace="36864"/>
+        </w:sectPr>
+      </w:pPr>
+    </w:p>
+    <w:p>
+      <w:pPr>
+        <w:pStyle w:val="LONormal"/>
+        <w:rPr/>
+      </w:pPr>
+      <w:r>
+        <w:rPr>
+          <w:rStyle w:val="Policepardfaut"/>
+          <w:rFonts w:ascii="Work Sans" w:hAnsi="Work Sans"/>
+          <w:b/>
+        </w:rPr>
+        <w:t>Début</w:t>
       </w:r>
       <w:r>
         <w:rPr>
@@ -285,7 +524,7 @@
       </w:r>
       <w:r>
         <w:rPr/>
-        <w:instrText> MERGEFIELD Type </w:instrText>
+        <w:instrText> MERGEFIELD DÃbut_dÃligibilitÃ_des_dÃpenses </w:instrText>
       </w:r>
       <w:r>
         <w:rPr/>
@@ -293,7 +532,7 @@
       </w:r>
       <w:r>
         <w:rPr/>
-        <w:t>«Type»</w:t>
+        <w:t>«DÃbut_dÃligibilitÃ_des_dÃpenses»</w:t>
       </w:r>
       <w:r>
         <w:rPr/>
@@ -302,16 +541,23 @@
     </w:p>
     <w:p>
       <w:pPr>
-        <w:pStyle w:val="Normal1"/>
-        <w:rPr/>
-      </w:pPr>
-      <w:r>
-        <w:rPr>
-          <w:rStyle w:val="Policepardfaut"/>
-          <w:rFonts w:ascii="Work Sans" w:hAnsi="Work Sans"/>
-          <w:b/>
-        </w:rPr>
-        <w:t>Etablissement porteur </w:t>
+        <w:pStyle w:val="LONormal"/>
+        <w:rPr/>
+      </w:pPr>
+      <w:r>
+        <w:rPr>
+          <w:rStyle w:val="Policepardfaut"/>
+          <w:rFonts w:ascii="Work Sans" w:hAnsi="Work Sans"/>
+          <w:b/>
+        </w:rPr>
+        <w:t>Fin</w:t>
+      </w:r>
+      <w:r>
+        <w:rPr>
+          <w:rStyle w:val="Policepardfaut"/>
+          <w:rFonts w:ascii="Work Sans" w:hAnsi="Work Sans"/>
+        </w:rPr>
+        <w:t xml:space="preserve"> </w:t>
       </w:r>
       <w:r>
         <w:rPr/>
@@ -319,7 +565,7 @@
       </w:r>
       <w:r>
         <w:rPr/>
-        <w:instrText> MERGEFIELD Etablissement_porteur </w:instrText>
+        <w:instrText> MERGEFIELD Fin_dÃligibilitÃ_des_dÃpenses </w:instrText>
       </w:r>
       <w:r>
         <w:rPr/>
@@ -327,7 +573,7 @@
       </w:r>
       <w:r>
         <w:rPr/>
-        <w:t>«Etablissement_porteur»</w:t>
+        <w:t>«Fin_dÃligibilitÃ_des_dÃpenses»</w:t>
       </w:r>
       <w:r>
         <w:rPr/>
@@ -349,19 +595,110 @@
     </w:p>
     <w:p>
       <w:pPr>
-        <w:pStyle w:val="Normal1"/>
-        <w:spacing w:before="0" w:after="0"/>
-        <w:rPr>
-          <w:rFonts w:ascii="Work Sans" w:hAnsi="Work Sans"/>
-          <w:b/>
-          <w:b/>
-        </w:rPr>
-      </w:pPr>
-      <w:r>
-        <w:rPr>
-          <w:rFonts w:ascii="Work Sans" w:hAnsi="Work Sans"/>
-          <w:b/>
-        </w:rPr>
+        <w:pStyle w:val="LONormal"/>
+        <w:shd w:val="clear" w:fill="45A59D"/>
+        <w:rPr>
+          <w:rFonts w:ascii="Work Sans" w:hAnsi="Work Sans"/>
+          <w:b/>
+          <w:b/>
+          <w:color w:val="424A54"/>
+        </w:rPr>
+      </w:pPr>
+      <w:r>
+        <w:rPr>
+          <w:rFonts w:ascii="Work Sans" w:hAnsi="Work Sans"/>
+          <w:b/>
+          <w:color w:val="424A54"/>
+        </w:rPr>
+        <w:t>Financement</w:t>
+      </w:r>
+    </w:p>
+    <w:p>
+      <w:pPr>
+        <w:sectPr>
+          <w:type w:val="continuous"/>
+          <w:pgSz w:w="11906" w:h="16838"/>
+          <w:pgMar w:left="1417" w:right="1417" w:header="708" w:top="1417" w:footer="0" w:bottom="708" w:gutter="0"/>
+          <w:formProt w:val="false"/>
+          <w:textDirection w:val="lrTb"/>
+          <w:docGrid w:type="default" w:linePitch="600" w:charSpace="36864"/>
+        </w:sectPr>
+      </w:pPr>
+    </w:p>
+    <w:p>
+      <w:pPr>
+        <w:pStyle w:val="LONormal"/>
+        <w:rPr/>
+      </w:pPr>
+      <w:r>
+        <w:rPr>
+          <w:rStyle w:val="Policepardfaut"/>
+          <w:rFonts w:ascii="Work Sans" w:hAnsi="Work Sans"/>
+          <w:b/>
+        </w:rPr>
+        <w:t>Financeur </w:t>
+      </w:r>
+      <w:r>
+        <w:rPr>
+          <w:rStyle w:val="Policepardfaut"/>
+          <w:rFonts w:ascii="Work Sans" w:hAnsi="Work Sans"/>
+        </w:rPr>
+        <w:t>:</w:t>
+      </w:r>
+      <w:r>
+        <w:rPr/>
+        <w:fldChar w:fldCharType="begin"/>
+      </w:r>
+      <w:r>
+        <w:rPr/>
+        <w:instrText> MERGEFIELD Financeur </w:instrText>
+      </w:r>
+      <w:r>
+        <w:rPr/>
+        <w:fldChar w:fldCharType="separate"/>
+      </w:r>
+      <w:r>
+        <w:rPr/>
+        <w:t>«Financeur»</w:t>
+      </w:r>
+      <w:r>
+        <w:rPr/>
+        <w:fldChar w:fldCharType="end"/>
+      </w:r>
+    </w:p>
+    <w:p>
+      <w:pPr>
+        <w:pStyle w:val="LONormal"/>
+        <w:rPr/>
+      </w:pPr>
+      <w:r>
+        <w:rPr>
+          <w:rStyle w:val="Policepardfaut"/>
+          <w:rFonts w:ascii="Work Sans" w:hAnsi="Work Sans"/>
+          <w:b/>
+          <w:color w:val="424A54"/>
+        </w:rPr>
+        <w:t xml:space="preserve">Payeur : </w:t>
+      </w:r>
+      <w:r>
+        <w:rPr/>
+        <w:fldChar w:fldCharType="begin"/>
+      </w:r>
+      <w:r>
+        <w:rPr/>
+        <w:instrText> MERGEFIELD Payeur </w:instrText>
+      </w:r>
+      <w:r>
+        <w:rPr/>
+        <w:fldChar w:fldCharType="separate"/>
+      </w:r>
+      <w:r>
+        <w:rPr/>
+        <w:t>«Payeur»</w:t>
+      </w:r>
+      <w:r>
+        <w:rPr/>
+        <w:fldChar w:fldCharType="end"/>
       </w:r>
     </w:p>
     <w:p>
@@ -379,8 +716,8 @@
     </w:p>
     <w:p>
       <w:pPr>
-        <w:pStyle w:val="Normal1"/>
-        <w:shd w:fill="45A59D" w:val="clear"/>
+        <w:pStyle w:val="LONormal"/>
+        <w:shd w:val="clear" w:fill="45A59D"/>
         <w:rPr/>
       </w:pPr>
       <w:r>
@@ -390,93 +727,51 @@
           <w:b/>
           <w:color w:val="424A54"/>
         </w:rPr>
-        <w:t>Durée</w:t>
-      </w:r>
-      <w:r>
-        <w:rPr>
-          <w:rStyle w:val="Marquedecommentaire"/>
-        </w:rPr>
-        <w:commentReference w:id="0"/>
-      </w:r>
-    </w:p>
-    <w:p>
-      <w:pPr>
-        <w:sectPr>
-          <w:type w:val="continuous"/>
-          <w:pgSz w:w="11906" w:h="16838"/>
-          <w:pgMar w:left="1417" w:right="1417" w:header="708" w:top="1417" w:footer="0" w:bottom="708" w:gutter="0"/>
-          <w:formProt w:val="false"/>
-          <w:textDirection w:val="lrTb"/>
-          <w:docGrid w:type="default" w:linePitch="600" w:charSpace="36864"/>
-        </w:sectPr>
-      </w:pPr>
-    </w:p>
-    <w:p>
-      <w:pPr>
-        <w:pStyle w:val="Normal1"/>
-        <w:rPr/>
-      </w:pPr>
-      <w:r>
-        <w:rPr>
-          <w:rStyle w:val="Policepardfaut"/>
-          <w:rFonts w:ascii="Work Sans" w:hAnsi="Work Sans"/>
-          <w:b/>
-        </w:rPr>
-        <w:t xml:space="preserve">Date de début </w:t>
-      </w:r>
-      <w:r>
-        <w:rPr/>
-        <w:fldChar w:fldCharType="begin"/>
-      </w:r>
-      <w:r>
-        <w:rPr/>
-        <w:instrText> MERGEFIELD DÃbut </w:instrText>
-      </w:r>
-      <w:r>
-        <w:rPr/>
-        <w:fldChar w:fldCharType="separate"/>
-      </w:r>
-      <w:r>
-        <w:rPr/>
-        <w:t>«DÃbut»</w:t>
-      </w:r>
-      <w:r>
-        <w:rPr/>
-        <w:fldChar w:fldCharType="end"/>
-      </w:r>
-    </w:p>
-    <w:p>
-      <w:pPr>
-        <w:pStyle w:val="Normal1"/>
-        <w:rPr/>
-      </w:pPr>
-      <w:r>
-        <w:rPr>
-          <w:rStyle w:val="Policepardfaut"/>
-          <w:rFonts w:ascii="Work Sans" w:hAnsi="Work Sans"/>
-          <w:b/>
-        </w:rPr>
-        <w:t xml:space="preserve">Date de fin </w:t>
-      </w:r>
-      <w:r>
-        <w:rPr/>
-        <w:fldChar w:fldCharType="begin"/>
-      </w:r>
-      <w:r>
-        <w:rPr/>
-        <w:instrText> MERGEFIELD Fin </w:instrText>
-      </w:r>
-      <w:r>
-        <w:rPr/>
-        <w:fldChar w:fldCharType="separate"/>
-      </w:r>
-      <w:r>
-        <w:rPr/>
-        <w:t>«Fin»</w:t>
-      </w:r>
-      <w:r>
-        <w:rPr/>
-        <w:fldChar w:fldCharType="end"/>
+        <w:t>Recettes</w:t>
+      </w:r>
+      <w:r>
+        <w:rPr/>
+        <w:commentReference w:id="1"/>
+      </w:r>
+    </w:p>
+    <w:p>
+      <w:pPr>
+        <w:sectPr>
+          <w:type w:val="continuous"/>
+          <w:pgSz w:w="11906" w:h="16838"/>
+          <w:pgMar w:left="1417" w:right="1417" w:header="708" w:top="1417" w:footer="0" w:bottom="708" w:gutter="0"/>
+          <w:formProt w:val="false"/>
+          <w:textDirection w:val="lrTb"/>
+          <w:docGrid w:type="default" w:linePitch="600" w:charSpace="36864"/>
+        </w:sectPr>
+      </w:pPr>
+    </w:p>
+    <w:p>
+      <w:pPr>
+        <w:pStyle w:val="LONormal"/>
+        <w:rPr>
+          <w:rFonts w:ascii="Work Sans" w:hAnsi="Work Sans"/>
+        </w:rPr>
+      </w:pPr>
+      <w:r>
+        <w:rPr>
+          <w:rFonts w:ascii="Work Sans" w:hAnsi="Work Sans"/>
+        </w:rPr>
+        <w:t>Investissement</w:t>
+      </w:r>
+    </w:p>
+    <w:p>
+      <w:pPr>
+        <w:pStyle w:val="LONormal"/>
+        <w:rPr>
+          <w:rFonts w:ascii="Work Sans" w:hAnsi="Work Sans"/>
+        </w:rPr>
+      </w:pPr>
+      <w:r>
+        <w:rPr>
+          <w:rFonts w:ascii="Work Sans" w:hAnsi="Work Sans"/>
+        </w:rPr>
+        <w:t xml:space="preserve">Fonctionnement </w:t>
       </w:r>
     </w:p>
     <w:p>
@@ -494,331 +789,8 @@
     </w:p>
     <w:p>
       <w:pPr>
-        <w:pStyle w:val="Normal1"/>
-        <w:shd w:fill="45A59D" w:val="clear"/>
-        <w:rPr>
-          <w:rFonts w:ascii="Work Sans" w:hAnsi="Work Sans"/>
-          <w:b/>
-          <w:b/>
-          <w:color w:val="424A54"/>
-        </w:rPr>
-      </w:pPr>
-      <w:r>
-        <w:rPr>
-          <w:rFonts w:ascii="Work Sans" w:hAnsi="Work Sans"/>
-          <w:b/>
-          <w:color w:val="424A54"/>
-        </w:rPr>
-        <w:t>Eligibilité des dépenses</w:t>
-      </w:r>
-    </w:p>
-    <w:p>
-      <w:pPr>
-        <w:sectPr>
-          <w:type w:val="continuous"/>
-          <w:pgSz w:w="11906" w:h="16838"/>
-          <w:pgMar w:left="1417" w:right="1417" w:header="708" w:top="1417" w:footer="0" w:bottom="708" w:gutter="0"/>
-          <w:formProt w:val="false"/>
-          <w:textDirection w:val="lrTb"/>
-          <w:docGrid w:type="default" w:linePitch="600" w:charSpace="36864"/>
-        </w:sectPr>
-      </w:pPr>
-    </w:p>
-    <w:p>
-      <w:pPr>
-        <w:pStyle w:val="Normal1"/>
-        <w:rPr/>
-      </w:pPr>
-      <w:r>
-        <w:rPr>
-          <w:rStyle w:val="Policepardfaut"/>
-          <w:rFonts w:ascii="Work Sans" w:hAnsi="Work Sans"/>
-          <w:b/>
-        </w:rPr>
-        <w:t>Début</w:t>
-      </w:r>
-      <w:r>
-        <w:rPr>
-          <w:rStyle w:val="Policepardfaut"/>
-          <w:rFonts w:ascii="Work Sans" w:hAnsi="Work Sans"/>
-        </w:rPr>
-        <w:t xml:space="preserve"> </w:t>
-      </w:r>
-      <w:r>
-        <w:rPr/>
-        <w:fldChar w:fldCharType="begin"/>
-      </w:r>
-      <w:r>
-        <w:rPr/>
-        <w:instrText> MERGEFIELD DÃbut_dÃligibilitÃ_des_dÃpenses </w:instrText>
-      </w:r>
-      <w:r>
-        <w:rPr/>
-        <w:fldChar w:fldCharType="separate"/>
-      </w:r>
-      <w:r>
-        <w:rPr/>
-        <w:t>«DÃbut_dÃligibilitÃ_des_dÃpenses»</w:t>
-      </w:r>
-      <w:r>
-        <w:rPr/>
-        <w:fldChar w:fldCharType="end"/>
-      </w:r>
-    </w:p>
-    <w:p>
-      <w:pPr>
-        <w:pStyle w:val="Normal1"/>
-        <w:rPr/>
-      </w:pPr>
-      <w:r>
-        <w:rPr>
-          <w:rStyle w:val="Policepardfaut"/>
-          <w:rFonts w:ascii="Work Sans" w:hAnsi="Work Sans"/>
-          <w:b/>
-        </w:rPr>
-        <w:t>Fin</w:t>
-      </w:r>
-      <w:r>
-        <w:rPr>
-          <w:rStyle w:val="Policepardfaut"/>
-          <w:rFonts w:ascii="Work Sans" w:hAnsi="Work Sans"/>
-        </w:rPr>
-        <w:t xml:space="preserve"> </w:t>
-      </w:r>
-      <w:r>
-        <w:rPr/>
-        <w:fldChar w:fldCharType="begin"/>
-      </w:r>
-      <w:r>
-        <w:rPr/>
-        <w:instrText> MERGEFIELD Fin_dÃligibilitÃ_des_dÃpenses </w:instrText>
-      </w:r>
-      <w:r>
-        <w:rPr/>
-        <w:fldChar w:fldCharType="separate"/>
-      </w:r>
-      <w:r>
-        <w:rPr/>
-        <w:t>«Fin_dÃligibilitÃ_des_dÃpenses»</w:t>
-      </w:r>
-      <w:r>
-        <w:rPr/>
-        <w:fldChar w:fldCharType="end"/>
-      </w:r>
-    </w:p>
-    <w:p>
-      <w:pPr>
-        <w:sectPr>
-          <w:type w:val="continuous"/>
-          <w:pgSz w:w="11906" w:h="16838"/>
-          <w:pgMar w:left="1417" w:right="1417" w:header="708" w:top="1417" w:footer="0" w:bottom="708" w:gutter="0"/>
-          <w:cols w:num="2" w:space="708" w:equalWidth="true" w:sep="false"/>
-          <w:formProt w:val="false"/>
-          <w:textDirection w:val="lrTb"/>
-          <w:docGrid w:type="default" w:linePitch="600" w:charSpace="36864"/>
-        </w:sectPr>
-      </w:pPr>
-    </w:p>
-    <w:p>
-      <w:pPr>
-        <w:pStyle w:val="Normal1"/>
-        <w:shd w:fill="45A59D" w:val="clear"/>
-        <w:rPr>
-          <w:rFonts w:ascii="Work Sans" w:hAnsi="Work Sans"/>
-          <w:b/>
-          <w:b/>
-          <w:color w:val="424A54"/>
-        </w:rPr>
-      </w:pPr>
-      <w:r>
-        <w:rPr>
-          <w:rFonts w:ascii="Work Sans" w:hAnsi="Work Sans"/>
-          <w:b/>
-          <w:color w:val="424A54"/>
-        </w:rPr>
-        <w:t>Financement</w:t>
-      </w:r>
-    </w:p>
-    <w:p>
-      <w:pPr>
-        <w:sectPr>
-          <w:type w:val="continuous"/>
-          <w:pgSz w:w="11906" w:h="16838"/>
-          <w:pgMar w:left="1417" w:right="1417" w:header="708" w:top="1417" w:footer="0" w:bottom="708" w:gutter="0"/>
-          <w:formProt w:val="false"/>
-          <w:textDirection w:val="lrTb"/>
-          <w:docGrid w:type="default" w:linePitch="600" w:charSpace="36864"/>
-        </w:sectPr>
-      </w:pPr>
-    </w:p>
-    <w:p>
-      <w:pPr>
-        <w:pStyle w:val="Normal1"/>
-        <w:rPr/>
-      </w:pPr>
-      <w:r>
-        <w:rPr>
-          <w:rStyle w:val="Policepardfaut"/>
-          <w:rFonts w:ascii="Work Sans" w:hAnsi="Work Sans"/>
-          <w:b/>
-        </w:rPr>
-        <w:t>Financeur </w:t>
-      </w:r>
-      <w:r>
-        <w:rPr>
-          <w:rStyle w:val="Policepardfaut"/>
-          <w:rFonts w:ascii="Work Sans" w:hAnsi="Work Sans"/>
-        </w:rPr>
-        <w:t>:</w:t>
-      </w:r>
-      <w:r>
-        <w:rPr/>
-        <w:fldChar w:fldCharType="begin"/>
-      </w:r>
-      <w:r>
-        <w:rPr/>
-        <w:instrText> MERGEFIELD Financeur </w:instrText>
-      </w:r>
-      <w:r>
-        <w:rPr/>
-        <w:fldChar w:fldCharType="separate"/>
-      </w:r>
-      <w:r>
-        <w:rPr/>
-        <w:t>«Financeur»</w:t>
-      </w:r>
-      <w:r>
-        <w:rPr/>
-        <w:fldChar w:fldCharType="end"/>
-      </w:r>
-    </w:p>
-    <w:p>
-      <w:pPr>
-        <w:pStyle w:val="Normal1"/>
-        <w:rPr/>
-      </w:pPr>
-      <w:r>
-        <w:rPr>
-          <w:rStyle w:val="Policepardfaut"/>
-          <w:rFonts w:ascii="Work Sans" w:hAnsi="Work Sans"/>
-          <w:b/>
-          <w:color w:val="424A54"/>
-        </w:rPr>
-        <w:t xml:space="preserve">Payeur : </w:t>
-      </w:r>
-      <w:r>
-        <w:rPr/>
-        <w:fldChar w:fldCharType="begin"/>
-      </w:r>
-      <w:r>
-        <w:rPr/>
-        <w:instrText> MERGEFIELD Payeur </w:instrText>
-      </w:r>
-      <w:r>
-        <w:rPr/>
-        <w:fldChar w:fldCharType="separate"/>
-      </w:r>
-      <w:r>
-        <w:rPr/>
-        <w:t>«Payeur»</w:t>
-      </w:r>
-      <w:r>
-        <w:rPr/>
-        <w:fldChar w:fldCharType="end"/>
-      </w:r>
-    </w:p>
-    <w:p>
-      <w:pPr>
-        <w:sectPr>
-          <w:type w:val="continuous"/>
-          <w:pgSz w:w="11906" w:h="16838"/>
-          <w:pgMar w:left="1417" w:right="1417" w:header="708" w:top="1417" w:footer="0" w:bottom="708" w:gutter="0"/>
-          <w:cols w:num="2" w:space="708" w:equalWidth="true" w:sep="false"/>
-          <w:formProt w:val="false"/>
-          <w:textDirection w:val="lrTb"/>
-          <w:docGrid w:type="default" w:linePitch="600" w:charSpace="36864"/>
-        </w:sectPr>
-      </w:pPr>
-    </w:p>
-    <w:p>
-      <w:pPr>
-        <w:pStyle w:val="Normal1"/>
-        <w:shd w:fill="45A59D" w:val="clear"/>
-        <w:rPr/>
-      </w:pPr>
-      <w:r>
-        <w:rPr>
-          <w:rStyle w:val="Policepardfaut"/>
-          <w:rFonts w:ascii="Work Sans" w:hAnsi="Work Sans"/>
-          <w:b/>
-          <w:color w:val="424A54"/>
-        </w:rPr>
-        <w:t>Recettes</w:t>
-      </w:r>
-      <w:r>
-        <w:rPr>
-          <w:rStyle w:val="Marquedecommentaire"/>
-        </w:rPr>
-        <w:commentReference w:id="1"/>
-      </w:r>
-    </w:p>
-    <w:p>
-      <w:pPr>
-        <w:sectPr>
-          <w:type w:val="continuous"/>
-          <w:pgSz w:w="11906" w:h="16838"/>
-          <w:pgMar w:left="1417" w:right="1417" w:header="708" w:top="1417" w:footer="0" w:bottom="708" w:gutter="0"/>
-          <w:formProt w:val="false"/>
-          <w:textDirection w:val="lrTb"/>
-          <w:docGrid w:type="default" w:linePitch="600" w:charSpace="36864"/>
-        </w:sectPr>
-      </w:pPr>
-    </w:p>
-    <w:p>
-      <w:pPr>
-        <w:pStyle w:val="Normal1"/>
-        <w:rPr>
-          <w:rFonts w:ascii="Work Sans" w:hAnsi="Work Sans"/>
-        </w:rPr>
-      </w:pPr>
-      <w:r>
-        <w:rPr>
-          <w:rFonts w:ascii="Work Sans" w:hAnsi="Work Sans"/>
-        </w:rPr>
-        <w:t>Investissement</w:t>
-      </w:r>
-    </w:p>
-    <w:p>
-      <w:pPr>
-        <w:pStyle w:val="Normal1"/>
-        <w:rPr>
-          <w:rFonts w:ascii="Work Sans" w:hAnsi="Work Sans"/>
-        </w:rPr>
-      </w:pPr>
-      <w:r>
-        <w:rPr>
-          <w:rFonts w:ascii="Work Sans" w:hAnsi="Work Sans"/>
-        </w:rPr>
-        <w:t xml:space="preserve">Fonctionnement </w:t>
-      </w:r>
-    </w:p>
-    <w:p>
-      <w:pPr>
-        <w:sectPr>
-          <w:type w:val="continuous"/>
-          <w:pgSz w:w="11906" w:h="16838"/>
-          <w:pgMar w:left="1417" w:right="1417" w:header="708" w:top="1417" w:footer="0" w:bottom="708" w:gutter="0"/>
-          <w:cols w:num="2" w:space="708" w:equalWidth="true" w:sep="false"/>
-          <w:formProt w:val="false"/>
-          <w:textDirection w:val="lrTb"/>
-          <w:docGrid w:type="default" w:linePitch="600" w:charSpace="36864"/>
-        </w:sectPr>
-      </w:pPr>
-    </w:p>
-    <w:p>
-      <w:pPr>
-        <w:pStyle w:val="Normal1"/>
-        <w:shd w:fill="45A59D" w:val="clear"/>
+        <w:pStyle w:val="LONormal"/>
+        <w:shd w:val="clear" w:fill="45A59D"/>
         <w:rPr/>
       </w:pPr>
       <w:r>
@@ -829,9 +801,7 @@
         <w:t>Versements</w:t>
       </w:r>
       <w:r>
-        <w:rPr>
-          <w:rStyle w:val="Marquedecommentaire"/>
-        </w:rPr>
+        <w:rPr/>
         <w:commentReference w:id="2"/>
       </w:r>
     </w:p>
@@ -849,7 +819,7 @@
     </w:p>
     <w:p>
       <w:pPr>
-        <w:pStyle w:val="Normal1"/>
+        <w:pStyle w:val="LONormal"/>
         <w:rPr>
           <w:rFonts w:ascii="Work Sans" w:hAnsi="Work Sans"/>
           <w:color w:val="FF0000"/>
@@ -865,7 +835,7 @@
     </w:p>
     <w:p>
       <w:pPr>
-        <w:pStyle w:val="Normal1"/>
+        <w:pStyle w:val="LONormal"/>
         <w:spacing w:lineRule="auto" w:line="240" w:before="0" w:after="0"/>
         <w:rPr>
           <w:rFonts w:ascii="Calibri" w:hAnsi="Calibri" w:eastAsia="Times New Roman" w:cs="Times New Roman"/>
@@ -897,21 +867,21 @@
     </w:p>
     <w:p>
       <w:pPr>
-        <w:pStyle w:val="Normal1"/>
-        <w:rPr>
-          <w:rFonts w:ascii="Work Sans" w:hAnsi="Work Sans"/>
-        </w:rPr>
-      </w:pPr>
-      <w:r>
-        <w:rPr>
-          <w:rFonts w:ascii="Work Sans" w:hAnsi="Work Sans"/>
-        </w:rPr>
-      </w:r>
-    </w:p>
-    <w:p>
-      <w:pPr>
-        <w:pStyle w:val="Normal1"/>
-        <w:shd w:fill="45A59D" w:val="clear"/>
+        <w:pStyle w:val="LONormal"/>
+        <w:rPr>
+          <w:rFonts w:ascii="Work Sans" w:hAnsi="Work Sans"/>
+        </w:rPr>
+      </w:pPr>
+      <w:r>
+        <w:rPr>
+          <w:rFonts w:ascii="Work Sans" w:hAnsi="Work Sans"/>
+        </w:rPr>
+      </w:r>
+    </w:p>
+    <w:p>
+      <w:pPr>
+        <w:pStyle w:val="LONormal"/>
+        <w:shd w:val="clear" w:fill="45A59D"/>
         <w:rPr/>
       </w:pPr>
       <w:r>
@@ -922,15 +892,13 @@
         <w:t>Reversements</w:t>
       </w:r>
       <w:r>
-        <w:rPr>
-          <w:rStyle w:val="Marquedecommentaire"/>
-        </w:rPr>
+        <w:rPr/>
         <w:commentReference w:id="3"/>
       </w:r>
     </w:p>
     <w:p>
       <w:pPr>
-        <w:pStyle w:val="Normal1"/>
+        <w:pStyle w:val="LONormal"/>
         <w:rPr>
           <w:rFonts w:ascii="Work Sans" w:hAnsi="Work Sans"/>
         </w:rPr>
@@ -944,8 +912,8 @@
     </w:p>
     <w:p>
       <w:pPr>
-        <w:pStyle w:val="Normal1"/>
-        <w:shd w:fill="45A59D" w:val="clear"/>
+        <w:pStyle w:val="LONormal"/>
+        <w:shd w:val="clear" w:fill="45A59D"/>
         <w:rPr/>
       </w:pPr>
       <w:r>
@@ -956,9 +924,7 @@
         <w:t>Identification SIFAC</w:t>
       </w:r>
       <w:r>
-        <w:rPr>
-          <w:rStyle w:val="Marquedecommentaire"/>
-        </w:rPr>
+        <w:rPr/>
         <w:commentReference w:id="4"/>
       </w:r>
     </w:p>
@@ -976,7 +942,7 @@
     </w:p>
     <w:p>
       <w:pPr>
-        <w:pStyle w:val="Normal1"/>
+        <w:pStyle w:val="LONormal"/>
         <w:rPr>
           <w:rFonts w:ascii="Work Sans" w:hAnsi="Work Sans"/>
           <w:b/>
@@ -993,7 +959,7 @@
     </w:p>
     <w:p>
       <w:pPr>
-        <w:pStyle w:val="Normal1"/>
+        <w:pStyle w:val="LONormal"/>
         <w:rPr/>
       </w:pPr>
       <w:r>
@@ -1013,7 +979,7 @@
     </w:p>
     <w:p>
       <w:pPr>
-        <w:pStyle w:val="Normal1"/>
+        <w:pStyle w:val="LONormal"/>
         <w:rPr/>
       </w:pPr>
       <w:r>
@@ -1033,7 +999,7 @@
     </w:p>
     <w:p>
       <w:pPr>
-        <w:pStyle w:val="Normal1"/>
+        <w:pStyle w:val="LONormal"/>
         <w:rPr/>
       </w:pPr>
       <w:r>
@@ -1053,7 +1019,7 @@
     </w:p>
     <w:p>
       <w:pPr>
-        <w:pStyle w:val="Normal1"/>
+        <w:pStyle w:val="LONormal"/>
         <w:rPr>
           <w:rFonts w:ascii="Work Sans" w:hAnsi="Work Sans"/>
           <w:b/>
@@ -1070,7 +1036,7 @@
     </w:p>
     <w:p>
       <w:pPr>
-        <w:pStyle w:val="Normal1"/>
+        <w:pStyle w:val="LONormal"/>
         <w:rPr>
           <w:rFonts w:ascii="Work Sans" w:hAnsi="Work Sans"/>
         </w:rPr>
@@ -1096,8 +1062,8 @@
     </w:p>
     <w:p>
       <w:pPr>
-        <w:pStyle w:val="Normal1"/>
-        <w:shd w:fill="45A59D" w:val="clear"/>
+        <w:pStyle w:val="LONormal"/>
+        <w:shd w:val="clear" w:fill="45A59D"/>
         <w:rPr>
           <w:rFonts w:ascii="Work Sans" w:hAnsi="Work Sans"/>
         </w:rPr>
@@ -1123,7 +1089,7 @@
     </w:p>
     <w:p>
       <w:pPr>
-        <w:pStyle w:val="Normal1"/>
+        <w:pStyle w:val="LONormal"/>
         <w:rPr>
           <w:rFonts w:ascii="Work Sans" w:hAnsi="Work Sans"/>
         </w:rPr>
@@ -1137,7 +1103,7 @@
     </w:p>
     <w:p>
       <w:pPr>
-        <w:pStyle w:val="Normal1"/>
+        <w:pStyle w:val="LONormal"/>
         <w:rPr/>
       </w:pPr>
       <w:r>
@@ -1148,9 +1114,7 @@
         <w:t>TVA DEPENSES</w:t>
       </w:r>
       <w:r>
-        <w:rPr>
-          <w:rStyle w:val="Marquedecommentaire"/>
-        </w:rPr>
+        <w:rPr/>
         <w:commentReference w:id="5"/>
       </w:r>
       <w:r>
@@ -1176,8 +1140,8 @@
     </w:p>
     <w:p>
       <w:pPr>
-        <w:pStyle w:val="Normal1"/>
-        <w:shd w:fill="45A59D" w:val="clear"/>
+        <w:pStyle w:val="LONormal"/>
+        <w:shd w:val="clear" w:fill="45A59D"/>
         <w:rPr/>
       </w:pPr>
       <w:r>
@@ -1186,6 +1150,38 @@
           <w:rFonts w:ascii="Work Sans" w:hAnsi="Work Sans"/>
         </w:rPr>
         <w:t>Commentaires</w:t>
+      </w:r>
+    </w:p>
+    <w:p>
+      <w:pPr>
+        <w:sectPr>
+          <w:type w:val="continuous"/>
+          <w:pgSz w:w="11906" w:h="16838"/>
+          <w:pgMar w:left="1417" w:right="1417" w:header="708" w:top="1417" w:footer="0" w:bottom="708" w:gutter="0"/>
+          <w:formProt w:val="false"/>
+          <w:textDirection w:val="lrTb"/>
+          <w:docGrid w:type="default" w:linePitch="600" w:charSpace="36864"/>
+        </w:sectPr>
+      </w:pPr>
+    </w:p>
+    <w:p>
+      <w:pPr>
+        <w:pStyle w:val="Normal"/>
+        <w:keepNext w:val="false"/>
+        <w:keepLines w:val="false"/>
+        <w:pageBreakBefore w:val="false"/>
+        <w:widowControl/>
+        <w:shd w:val="clear" w:fill="auto"/>
+        <w:suppressAutoHyphens w:val="false"/>
+        <w:overflowPunct w:val="false"/>
+        <w:bidi w:val="0"/>
+        <w:snapToGrid w:val="true"/>
+        <w:spacing w:lineRule="auto" w:line="276" w:before="0" w:after="200"/>
+        <w:jc w:val="left"/>
+        <w:rPr/>
+      </w:pPr>
+      <w:r>
+        <w:rPr/>
       </w:r>
     </w:p>
     <w:p>
@@ -1258,7 +1254,7 @@
     <w:p>
       <w:r>
         <w:rPr>
-          <w:rFonts w:eastAsia="DejaVu Sans" w:cs="DejaVu Sans" w:ascii="Work Sans" w:hAnsi="Work Sans"/>
+          <w:rFonts w:ascii="Work Sans" w:hAnsi="Work Sans" w:eastAsia="DejaVu Sans" w:cs="DejaVu Sans"/>
           <w:sz w:val="24"/>
           <w:szCs w:val="24"/>
           <w:lang w:val="en-US" w:eastAsia="en-US" w:bidi="en-US"/>
@@ -1307,9 +1303,11 @@
       </w:rPr>
     </w:pPr>
     <w:r>
-      <w:rPr/>
+      <w:rPr>
+        <w:lang w:eastAsia="fr-FR"/>
+      </w:rPr>
       <w:drawing>
-        <wp:anchor behindDoc="1" distT="0" distB="127000" distL="0" distR="0" simplePos="0" locked="0" layoutInCell="1" allowOverlap="1" relativeHeight="2">
+        <wp:anchor behindDoc="1" distT="0" distB="127000" distL="0" distR="0" simplePos="0" locked="0" layoutInCell="1" allowOverlap="1" relativeHeight="3">
           <wp:simplePos x="0" y="0"/>
           <wp:positionH relativeFrom="column">
             <wp:posOffset>-899160</wp:posOffset>
@@ -1364,17 +1362,12 @@
     <w:rPrDefault>
       <w:rPr>
         <w:rFonts w:ascii="Calibri" w:hAnsi="Calibri" w:eastAsia="Calibri" w:cs="Times New Roman"/>
-        <w:sz w:val="22"/>
         <w:szCs w:val="22"/>
         <w:lang w:val="fr-FR" w:eastAsia="en-US" w:bidi="ar-SA"/>
       </w:rPr>
     </w:rPrDefault>
     <w:pPrDefault>
-      <w:pPr>
-        <w:widowControl/>
-        <w:suppressAutoHyphens w:val="false"/>
-        <w:spacing w:lineRule="auto" w:line="276"/>
-      </w:pPr>
+      <w:pPr/>
     </w:pPrDefault>
   </w:docDefaults>
   <w:style w:type="paragraph" w:styleId="Normal">
@@ -1385,11 +1378,9 @@
       <w:keepLines w:val="false"/>
       <w:pageBreakBefore w:val="false"/>
       <w:widowControl/>
-      <w:pBdr/>
-      <w:shd w:fill="auto" w:val="clear"/>
-      <w:kinsoku w:val="true"/>
-      <w:overflowPunct w:val="true"/>
-      <w:autoSpaceDE w:val="true"/>
+      <w:shd w:val="clear" w:fill="auto"/>
+      <w:suppressAutoHyphens w:val="false"/>
+      <w:overflowPunct w:val="false"/>
       <w:bidi w:val="0"/>
       <w:snapToGrid w:val="true"/>
       <w:spacing w:lineRule="auto" w:line="276" w:before="0" w:after="200"/>
@@ -1486,7 +1477,65 @@
       <w:szCs w:val="20"/>
     </w:rPr>
   </w:style>
-  <w:style w:type="paragraph" w:styleId="Normal1">
+  <w:style w:type="paragraph" w:styleId="Titre">
+    <w:name w:val="Titre"/>
+    <w:basedOn w:val="Normal"/>
+    <w:next w:val="Corpsdetexte"/>
+    <w:qFormat/>
+    <w:pPr>
+      <w:keepNext w:val="true"/>
+      <w:spacing w:before="240" w:after="120"/>
+    </w:pPr>
+    <w:rPr>
+      <w:rFonts w:ascii="Liberation Sans" w:hAnsi="Liberation Sans" w:eastAsia="Noto Sans CJK SC Regular" w:cs="Lohit Devanagari"/>
+      <w:sz w:val="28"/>
+      <w:szCs w:val="28"/>
+    </w:rPr>
+  </w:style>
+  <w:style w:type="paragraph" w:styleId="Corpsdetexte">
+    <w:name w:val="Body Text"/>
+    <w:basedOn w:val="Normal"/>
+    <w:pPr>
+      <w:spacing w:lineRule="auto" w:line="276" w:before="0" w:after="140"/>
+    </w:pPr>
+    <w:rPr/>
+  </w:style>
+  <w:style w:type="paragraph" w:styleId="Liste">
+    <w:name w:val="List"/>
+    <w:basedOn w:val="Corpsdetexte"/>
+    <w:pPr/>
+    <w:rPr>
+      <w:rFonts w:cs="Lohit Devanagari"/>
+    </w:rPr>
+  </w:style>
+  <w:style w:type="paragraph" w:styleId="Lgende">
+    <w:name w:val="Caption"/>
+    <w:basedOn w:val="Normal"/>
+    <w:qFormat/>
+    <w:pPr>
+      <w:suppressLineNumbers/>
+      <w:spacing w:before="120" w:after="120"/>
+    </w:pPr>
+    <w:rPr>
+      <w:rFonts w:cs="Lohit Devanagari"/>
+      <w:i/>
+      <w:iCs/>
+      <w:sz w:val="24"/>
+      <w:szCs w:val="24"/>
+    </w:rPr>
+  </w:style>
+  <w:style w:type="paragraph" w:styleId="Index">
+    <w:name w:val="Index"/>
+    <w:basedOn w:val="Normal"/>
+    <w:qFormat/>
+    <w:pPr>
+      <w:suppressLineNumbers/>
+    </w:pPr>
+    <w:rPr>
+      <w:rFonts w:cs="Lohit Devanagari"/>
+    </w:rPr>
+  </w:style>
+  <w:style w:type="paragraph" w:styleId="LONormal">
     <w:name w:val="LO-Normal"/>
     <w:qFormat/>
     <w:pPr>
@@ -1494,12 +1543,9 @@
       <w:keepLines w:val="false"/>
       <w:pageBreakBefore w:val="false"/>
       <w:widowControl/>
-      <w:pBdr/>
-      <w:shd w:fill="auto" w:val="clear"/>
+      <w:shd w:val="clear" w:fill="auto"/>
       <w:suppressAutoHyphens w:val="true"/>
-      <w:kinsoku w:val="true"/>
-      <w:overflowPunct w:val="true"/>
-      <w:autoSpaceDE w:val="true"/>
+      <w:overflowPunct w:val="false"/>
       <w:bidi w:val="0"/>
       <w:snapToGrid w:val="true"/>
       <w:spacing w:lineRule="auto" w:line="276" w:before="0" w:after="200"/>
@@ -1534,7 +1580,7 @@
   </w:style>
   <w:style w:type="paragraph" w:styleId="Entte">
     <w:name w:val="Header"/>
-    <w:basedOn w:val="Normal1"/>
+    <w:basedOn w:val="LONormal"/>
     <w:pPr>
       <w:tabs>
         <w:tab w:val="clear" w:pos="708"/>
@@ -1548,7 +1594,7 @@
   </w:style>
   <w:style w:type="paragraph" w:styleId="Pieddepage">
     <w:name w:val="Footer"/>
-    <w:basedOn w:val="Normal1"/>
+    <w:basedOn w:val="LONormal"/>
     <w:pPr>
       <w:tabs>
         <w:tab w:val="clear" w:pos="708"/>
@@ -1562,7 +1608,7 @@
   </w:style>
   <w:style w:type="paragraph" w:styleId="Textedebulles">
     <w:name w:val="Texte de bulles"/>
-    <w:basedOn w:val="Normal1"/>
+    <w:basedOn w:val="LONormal"/>
     <w:qFormat/>
     <w:pPr>
       <w:suppressAutoHyphens w:val="true"/>
@@ -1576,7 +1622,7 @@
   </w:style>
   <w:style w:type="paragraph" w:styleId="Commentaire">
     <w:name w:val="Commentaire"/>
-    <w:basedOn w:val="Normal1"/>
+    <w:basedOn w:val="LONormal"/>
     <w:qFormat/>
     <w:pPr>
       <w:suppressAutoHyphens w:val="true"/>

</xml_diff>

<commit_message>
Ajout de champs et mise en forme pour la génération de document (en cours)
</commit_message>
<xml_diff>
--- a/data/generated-documents/activity/fiche.docx
+++ b/data/generated-documents/activity/fiche.docx
@@ -44,23 +44,7 @@
           <w:rFonts w:ascii="Work Sans" w:hAnsi="Work Sans"/>
           <w:sz w:val="24"/>
         </w:rPr>
-        <w:t xml:space="preserve"> : </w:t>
-      </w:r>
-      <w:r>
-        <w:rPr>
-          <w:rStyle w:val="Policepardfaut"/>
-          <w:rFonts w:ascii="Work Sans" w:hAnsi="Work Sans"/>
-          <w:sz w:val="24"/>
-        </w:rPr>
-        <w:t>${pfi}</w:t>
-      </w:r>
-      <w:r>
-        <w:rPr>
-          <w:rStyle w:val="Policepardfaut"/>
-          <w:rFonts w:ascii="Work Sans" w:hAnsi="Work Sans"/>
-          <w:sz w:val="24"/>
-        </w:rPr>
-        <w:t xml:space="preserve"> </w:t>
+        <w:t xml:space="preserve"> : ${pfi} </w:t>
       </w:r>
     </w:p>
     <w:p>
@@ -109,12 +93,14 @@
           <w:b/>
         </w:rPr>
         <w:t xml:space="preserve">Acronyme </w:t>
-      </w:r>
-      <w:r>
-        <w:rPr>
-          <w:rStyle w:val="Policepardfaut"/>
-          <w:rFonts w:ascii="Work Sans" w:hAnsi="Work Sans"/>
-          <w:b/>
+        <w:br/>
+      </w:r>
+      <w:r>
+        <w:rPr>
+          <w:rStyle w:val="Policepardfaut"/>
+          <w:rFonts w:ascii="Work Sans" w:hAnsi="Work Sans"/>
+          <w:b w:val="false"/>
+          <w:bCs w:val="false"/>
         </w:rPr>
         <w:t>${acronym}</w:t>
       </w:r>
@@ -138,6 +124,316 @@
           <w:rFonts w:ascii="Work Sans" w:hAnsi="Work Sans"/>
         </w:rPr>
         <w:t xml:space="preserve"> : </w:t>
+        <w:br/>
+      </w:r>
+      <w:r>
+        <w:rPr>
+          <w:rStyle w:val="Policepardfaut"/>
+          <w:rFonts w:ascii="Work Sans" w:hAnsi="Work Sans"/>
+        </w:rPr>
+        <w:t>${label}</w:t>
+      </w:r>
+    </w:p>
+    <w:p>
+      <w:pPr>
+        <w:pStyle w:val="LONormal"/>
+        <w:rPr/>
+      </w:pPr>
+      <w:r>
+        <w:rPr>
+          <w:rStyle w:val="Policepardfaut"/>
+          <w:rFonts w:ascii="Work Sans" w:hAnsi="Work Sans"/>
+          <w:b/>
+        </w:rPr>
+        <w:t>Laboratoire</w:t>
+      </w:r>
+      <w:r>
+        <w:rPr>
+          <w:rStyle w:val="Policepardfaut"/>
+          <w:rFonts w:ascii="Work Sans" w:hAnsi="Work Sans"/>
+        </w:rPr>
+        <w:t xml:space="preserve"> : </w:t>
+        <w:br/>
+      </w:r>
+      <w:r>
+        <w:rPr>
+          <w:rStyle w:val="Policepardfaut"/>
+          <w:rFonts w:ascii="Work Sans" w:hAnsi="Work Sans"/>
+        </w:rPr>
+        <w:t>${laboratoire}</w:t>
+      </w:r>
+    </w:p>
+    <w:p>
+      <w:pPr>
+        <w:pStyle w:val="LONormal"/>
+        <w:rPr/>
+      </w:pPr>
+      <w:r>
+        <w:rPr>
+          <w:rStyle w:val="Policepardfaut"/>
+          <w:rFonts w:ascii="Work Sans" w:hAnsi="Work Sans"/>
+          <w:b/>
+        </w:rPr>
+        <w:t>Responsable Scientifique</w:t>
+      </w:r>
+      <w:r>
+        <w:rPr>
+          <w:rStyle w:val="Policepardfaut"/>
+          <w:rFonts w:ascii="Work Sans" w:hAnsi="Work Sans"/>
+          <w:b w:val="false"/>
+          <w:bCs w:val="false"/>
+        </w:rPr>
+        <w:t xml:space="preserve"> </w:t>
+        <w:br/>
+      </w:r>
+      <w:r>
+        <w:rPr>
+          <w:rStyle w:val="Policepardfaut"/>
+          <w:rFonts w:ascii="Work Sans" w:hAnsi="Work Sans"/>
+          <w:b w:val="false"/>
+          <w:bCs w:val="false"/>
+        </w:rPr>
+        <w:t>${responsable-scientifique}</w:t>
+      </w:r>
+    </w:p>
+    <w:p>
+      <w:pPr>
+        <w:pStyle w:val="LONormal"/>
+        <w:rPr/>
+      </w:pPr>
+      <w:r>
+        <w:rPr>
+          <w:rStyle w:val="Policepardfaut"/>
+          <w:rFonts w:ascii="Work Sans" w:hAnsi="Work Sans"/>
+          <w:b/>
+        </w:rPr>
+        <w:t>Type de projet</w:t>
+      </w:r>
+      <w:r>
+        <w:rPr>
+          <w:rStyle w:val="Policepardfaut"/>
+          <w:rFonts w:ascii="Work Sans" w:hAnsi="Work Sans"/>
+        </w:rPr>
+        <w:t xml:space="preserve"> </w:t>
+        <w:br/>
+      </w:r>
+      <w:r>
+        <w:rPr>
+          <w:rStyle w:val="Policepardfaut"/>
+          <w:rFonts w:ascii="Work Sans" w:hAnsi="Work Sans"/>
+        </w:rPr>
+        <w:t>${type}</w:t>
+      </w:r>
+    </w:p>
+    <w:p>
+      <w:pPr>
+        <w:pStyle w:val="LONormal"/>
+        <w:rPr/>
+      </w:pPr>
+      <w:r>
+        <w:rPr>
+          <w:rStyle w:val="Policepardfaut"/>
+          <w:rFonts w:ascii="Work Sans" w:hAnsi="Work Sans"/>
+          <w:b/>
+        </w:rPr>
+        <w:t>Etablissement porteur</w:t>
+        <w:br/>
+      </w:r>
+      <w:r>
+        <w:rPr>
+          <w:rStyle w:val="Policepardfaut"/>
+          <w:rFonts w:ascii="Work Sans" w:hAnsi="Work Sans"/>
+          <w:b w:val="false"/>
+          <w:bCs w:val="false"/>
+        </w:rPr>
+        <w:t>${composante-responsable}</w:t>
+      </w:r>
+    </w:p>
+    <w:p>
+      <w:pPr>
+        <w:sectPr>
+          <w:type w:val="continuous"/>
+          <w:pgSz w:w="11906" w:h="16838"/>
+          <w:pgMar w:left="1417" w:right="1417" w:header="708" w:top="1417" w:footer="0" w:bottom="708" w:gutter="0"/>
+          <w:cols w:num="2" w:space="708" w:equalWidth="true" w:sep="false"/>
+          <w:formProt w:val="false"/>
+          <w:textDirection w:val="lrTb"/>
+          <w:docGrid w:type="default" w:linePitch="600" w:charSpace="36864"/>
+        </w:sectPr>
+      </w:pPr>
+    </w:p>
+    <w:p>
+      <w:pPr>
+        <w:pStyle w:val="LONormal"/>
+        <w:spacing w:before="0" w:after="0"/>
+        <w:rPr>
+          <w:rFonts w:ascii="Work Sans" w:hAnsi="Work Sans"/>
+          <w:b/>
+          <w:b/>
+        </w:rPr>
+      </w:pPr>
+      <w:r>
+        <w:rPr>
+          <w:rFonts w:ascii="Work Sans" w:hAnsi="Work Sans"/>
+          <w:b/>
+        </w:rPr>
+      </w:r>
+    </w:p>
+    <w:p>
+      <w:pPr>
+        <w:sectPr>
+          <w:type w:val="continuous"/>
+          <w:pgSz w:w="11906" w:h="16838"/>
+          <w:pgMar w:left="1417" w:right="1417" w:header="708" w:top="1417" w:footer="0" w:bottom="708" w:gutter="0"/>
+          <w:cols w:num="2" w:space="708" w:equalWidth="true" w:sep="false"/>
+          <w:formProt w:val="false"/>
+          <w:textDirection w:val="lrTb"/>
+          <w:docGrid w:type="default" w:linePitch="600" w:charSpace="36864"/>
+        </w:sectPr>
+      </w:pPr>
+    </w:p>
+    <w:p>
+      <w:pPr>
+        <w:pStyle w:val="LONormal"/>
+        <w:shd w:val="clear" w:fill="45A59D"/>
+        <w:rPr/>
+      </w:pPr>
+      <w:r>
+        <w:rPr>
+          <w:rStyle w:val="Policepardfaut"/>
+          <w:rFonts w:ascii="Work Sans" w:hAnsi="Work Sans"/>
+          <w:b/>
+          <w:color w:val="424A54"/>
+        </w:rPr>
+        <w:t>Durée</w:t>
+      </w:r>
+      <w:r>
+        <w:rPr/>
+        <w:commentReference w:id="0"/>
+      </w:r>
+    </w:p>
+    <w:p>
+      <w:pPr>
+        <w:sectPr>
+          <w:type w:val="continuous"/>
+          <w:pgSz w:w="11906" w:h="16838"/>
+          <w:pgMar w:left="1417" w:right="1417" w:header="708" w:top="1417" w:footer="0" w:bottom="708" w:gutter="0"/>
+          <w:formProt w:val="false"/>
+          <w:textDirection w:val="lrTb"/>
+          <w:docGrid w:type="default" w:linePitch="600" w:charSpace="36864"/>
+        </w:sectPr>
+      </w:pPr>
+    </w:p>
+    <w:p>
+      <w:pPr>
+        <w:pStyle w:val="LONormal"/>
+        <w:rPr/>
+      </w:pPr>
+      <w:r>
+        <w:rPr>
+          <w:rStyle w:val="Policepardfaut"/>
+          <w:rFonts w:ascii="Work Sans" w:hAnsi="Work Sans"/>
+          <w:b/>
+        </w:rPr>
+        <w:t xml:space="preserve">Date de début </w:t>
+      </w:r>
+      <w:r>
+        <w:rPr>
+          <w:rStyle w:val="Policepardfaut"/>
+          <w:rFonts w:ascii="Work Sans" w:hAnsi="Work Sans"/>
+          <w:b w:val="false"/>
+          <w:bCs w:val="false"/>
+        </w:rPr>
+        <w:t>${debut}</w:t>
+      </w:r>
+    </w:p>
+    <w:p>
+      <w:pPr>
+        <w:pStyle w:val="LONormal"/>
+        <w:rPr/>
+      </w:pPr>
+      <w:r>
+        <w:rPr>
+          <w:rStyle w:val="Policepardfaut"/>
+          <w:rFonts w:ascii="Work Sans" w:hAnsi="Work Sans"/>
+          <w:b/>
+        </w:rPr>
+        <w:t xml:space="preserve">Date de fin </w:t>
+      </w:r>
+      <w:r>
+        <w:rPr>
+          <w:rStyle w:val="Policepardfaut"/>
+          <w:rFonts w:ascii="Work Sans" w:hAnsi="Work Sans"/>
+          <w:b w:val="false"/>
+          <w:bCs w:val="false"/>
+        </w:rPr>
+        <w:t>${fin}</w:t>
+      </w:r>
+    </w:p>
+    <w:p>
+      <w:pPr>
+        <w:sectPr>
+          <w:type w:val="continuous"/>
+          <w:pgSz w:w="11906" w:h="16838"/>
+          <w:pgMar w:left="1417" w:right="1417" w:header="708" w:top="1417" w:footer="0" w:bottom="708" w:gutter="0"/>
+          <w:cols w:num="2" w:space="708" w:equalWidth="true" w:sep="false"/>
+          <w:formProt w:val="false"/>
+          <w:textDirection w:val="lrTb"/>
+          <w:docGrid w:type="default" w:linePitch="600" w:charSpace="36864"/>
+        </w:sectPr>
+      </w:pPr>
+    </w:p>
+    <w:p>
+      <w:pPr>
+        <w:pStyle w:val="LONormal"/>
+        <w:shd w:val="clear" w:fill="45A59D"/>
+        <w:rPr>
+          <w:rFonts w:ascii="Work Sans" w:hAnsi="Work Sans"/>
+          <w:b/>
+          <w:b/>
+          <w:color w:val="424A54"/>
+        </w:rPr>
+      </w:pPr>
+      <w:r>
+        <w:rPr>
+          <w:rFonts w:ascii="Work Sans" w:hAnsi="Work Sans"/>
+          <w:b/>
+          <w:color w:val="424A54"/>
+        </w:rPr>
+        <w:t>Eligibilité des dépenses</w:t>
+      </w:r>
+    </w:p>
+    <w:p>
+      <w:pPr>
+        <w:sectPr>
+          <w:type w:val="continuous"/>
+          <w:pgSz w:w="11906" w:h="16838"/>
+          <w:pgMar w:left="1417" w:right="1417" w:header="708" w:top="1417" w:footer="0" w:bottom="708" w:gutter="0"/>
+          <w:formProt w:val="false"/>
+          <w:textDirection w:val="lrTb"/>
+          <w:docGrid w:type="default" w:linePitch="600" w:charSpace="36864"/>
+        </w:sectPr>
+      </w:pPr>
+    </w:p>
+    <w:p>
+      <w:pPr>
+        <w:pStyle w:val="LONormal"/>
+        <w:rPr/>
+      </w:pPr>
+      <w:r>
+        <w:rPr>
+          <w:rStyle w:val="Policepardfaut"/>
+          <w:rFonts w:ascii="Work Sans" w:hAnsi="Work Sans"/>
+          <w:b/>
+        </w:rPr>
+        <w:t>Début</w:t>
+      </w:r>
+      <w:r>
+        <w:rPr>
+          <w:rStyle w:val="Policepardfaut"/>
+          <w:rFonts w:ascii="Work Sans" w:hAnsi="Work Sans"/>
+        </w:rPr>
+        <w:t xml:space="preserve"> </w:t>
       </w:r>
       <w:r>
         <w:rPr/>
@@ -145,7 +441,7 @@
       </w:r>
       <w:r>
         <w:rPr/>
-        <w:instrText> MERGEFIELD IntitulÃ </w:instrText>
+        <w:instrText> MERGEFIELD DÃbut_dÃligibilitÃ_des_dÃpenses </w:instrText>
       </w:r>
       <w:r>
         <w:rPr/>
@@ -153,7 +449,7 @@
       </w:r>
       <w:r>
         <w:rPr/>
-        <w:t>«IntitulÃ»</w:t>
+        <w:t>«DÃbut_dÃligibilitÃ_des_dÃpenses»</w:t>
       </w:r>
       <w:r>
         <w:rPr/>
@@ -171,14 +467,14 @@
           <w:rFonts w:ascii="Work Sans" w:hAnsi="Work Sans"/>
           <w:b/>
         </w:rPr>
-        <w:t>Laboratoire</w:t>
-      </w:r>
-      <w:r>
-        <w:rPr>
-          <w:rStyle w:val="Policepardfaut"/>
-          <w:rFonts w:ascii="Work Sans" w:hAnsi="Work Sans"/>
-        </w:rPr>
-        <w:t> :</w:t>
+        <w:t>Fin</w:t>
+      </w:r>
+      <w:r>
+        <w:rPr>
+          <w:rStyle w:val="Policepardfaut"/>
+          <w:rFonts w:ascii="Work Sans" w:hAnsi="Work Sans"/>
+        </w:rPr>
+        <w:t xml:space="preserve"> </w:t>
       </w:r>
       <w:r>
         <w:rPr/>
@@ -186,7 +482,7 @@
       </w:r>
       <w:r>
         <w:rPr/>
-        <w:instrText> MERGEFIELD Laboratoire </w:instrText>
+        <w:instrText> MERGEFIELD Fin_dÃligibilitÃ_des_dÃpenses </w:instrText>
       </w:r>
       <w:r>
         <w:rPr/>
@@ -194,7 +490,7 @@
       </w:r>
       <w:r>
         <w:rPr/>
-        <w:t>«Laboratoire»</w:t>
+        <w:t>«Fin_dÃligibilitÃ_des_dÃpenses»</w:t>
       </w:r>
       <w:r>
         <w:rPr/>
@@ -203,16 +499,68 @@
     </w:p>
     <w:p>
       <w:pPr>
-        <w:pStyle w:val="LONormal"/>
-        <w:rPr/>
-      </w:pPr>
-      <w:r>
-        <w:rPr>
-          <w:rStyle w:val="Policepardfaut"/>
-          <w:rFonts w:ascii="Work Sans" w:hAnsi="Work Sans"/>
-          <w:b/>
-        </w:rPr>
-        <w:t xml:space="preserve">Responsable Scientifique </w:t>
+        <w:sectPr>
+          <w:type w:val="continuous"/>
+          <w:pgSz w:w="11906" w:h="16838"/>
+          <w:pgMar w:left="1417" w:right="1417" w:header="708" w:top="1417" w:footer="0" w:bottom="708" w:gutter="0"/>
+          <w:cols w:num="2" w:space="708" w:equalWidth="true" w:sep="false"/>
+          <w:formProt w:val="false"/>
+          <w:textDirection w:val="lrTb"/>
+          <w:docGrid w:type="default" w:linePitch="600" w:charSpace="36864"/>
+        </w:sectPr>
+      </w:pPr>
+    </w:p>
+    <w:p>
+      <w:pPr>
+        <w:pStyle w:val="LONormal"/>
+        <w:shd w:val="clear" w:fill="45A59D"/>
+        <w:rPr>
+          <w:rFonts w:ascii="Work Sans" w:hAnsi="Work Sans"/>
+          <w:b/>
+          <w:b/>
+          <w:color w:val="424A54"/>
+        </w:rPr>
+      </w:pPr>
+      <w:r>
+        <w:rPr>
+          <w:rFonts w:ascii="Work Sans" w:hAnsi="Work Sans"/>
+          <w:b/>
+          <w:color w:val="424A54"/>
+        </w:rPr>
+        <w:t>Financement</w:t>
+      </w:r>
+    </w:p>
+    <w:p>
+      <w:pPr>
+        <w:sectPr>
+          <w:type w:val="continuous"/>
+          <w:pgSz w:w="11906" w:h="16838"/>
+          <w:pgMar w:left="1417" w:right="1417" w:header="708" w:top="1417" w:footer="0" w:bottom="708" w:gutter="0"/>
+          <w:formProt w:val="false"/>
+          <w:textDirection w:val="lrTb"/>
+          <w:docGrid w:type="default" w:linePitch="600" w:charSpace="36864"/>
+        </w:sectPr>
+      </w:pPr>
+    </w:p>
+    <w:p>
+      <w:pPr>
+        <w:pStyle w:val="LONormal"/>
+        <w:rPr/>
+      </w:pPr>
+      <w:r>
+        <w:rPr>
+          <w:rStyle w:val="Policepardfaut"/>
+          <w:rFonts w:ascii="Work Sans" w:hAnsi="Work Sans"/>
+          <w:b/>
+        </w:rPr>
+        <w:t>Financeur </w:t>
+      </w:r>
+      <w:r>
+        <w:rPr>
+          <w:rStyle w:val="Policepardfaut"/>
+          <w:rFonts w:ascii="Work Sans" w:hAnsi="Work Sans"/>
+        </w:rPr>
+        <w:t>:</w:t>
       </w:r>
       <w:r>
         <w:rPr/>
@@ -220,7 +568,7 @@
       </w:r>
       <w:r>
         <w:rPr/>
-        <w:instrText> MERGEFIELD Responsable_scientifique </w:instrText>
+        <w:instrText> MERGEFIELD Financeur </w:instrText>
       </w:r>
       <w:r>
         <w:rPr/>
@@ -228,7 +576,7 @@
       </w:r>
       <w:r>
         <w:rPr/>
-        <w:t>«Responsable_scientifique»</w:t>
+        <w:t>«Financeur»</w:t>
       </w:r>
       <w:r>
         <w:rPr/>
@@ -245,15 +593,9 @@
           <w:rStyle w:val="Policepardfaut"/>
           <w:rFonts w:ascii="Work Sans" w:hAnsi="Work Sans"/>
           <w:b/>
-        </w:rPr>
-        <w:t>Type de projet</w:t>
-      </w:r>
-      <w:r>
-        <w:rPr>
-          <w:rStyle w:val="Policepardfaut"/>
-          <w:rFonts w:ascii="Work Sans" w:hAnsi="Work Sans"/>
-        </w:rPr>
-        <w:t xml:space="preserve"> </w:t>
+          <w:color w:val="424A54"/>
+        </w:rPr>
+        <w:t xml:space="preserve">Payeur : </w:t>
       </w:r>
       <w:r>
         <w:rPr/>
@@ -261,7 +603,7 @@
       </w:r>
       <w:r>
         <w:rPr/>
-        <w:instrText> MERGEFIELD Type </w:instrText>
+        <w:instrText> MERGEFIELD Payeur </w:instrText>
       </w:r>
       <w:r>
         <w:rPr/>
@@ -269,7 +611,7 @@
       </w:r>
       <w:r>
         <w:rPr/>
-        <w:t>«Type»</w:t>
+        <w:t>«Payeur»</w:t>
       </w:r>
       <w:r>
         <w:rPr/>
@@ -278,40 +620,6 @@
     </w:p>
     <w:p>
       <w:pPr>
-        <w:pStyle w:val="LONormal"/>
-        <w:rPr/>
-      </w:pPr>
-      <w:r>
-        <w:rPr>
-          <w:rStyle w:val="Policepardfaut"/>
-          <w:rFonts w:ascii="Work Sans" w:hAnsi="Work Sans"/>
-          <w:b/>
-        </w:rPr>
-        <w:t>Etablissement porteur </w:t>
-      </w:r>
-      <w:r>
-        <w:rPr/>
-        <w:fldChar w:fldCharType="begin"/>
-      </w:r>
-      <w:r>
-        <w:rPr/>
-        <w:instrText> MERGEFIELD Etablissement_porteur </w:instrText>
-      </w:r>
-      <w:r>
-        <w:rPr/>
-        <w:fldChar w:fldCharType="separate"/>
-      </w:r>
-      <w:r>
-        <w:rPr/>
-        <w:t>«Etablissement_porteur»</w:t>
-      </w:r>
-      <w:r>
-        <w:rPr/>
-        <w:fldChar w:fldCharType="end"/>
-      </w:r>
-    </w:p>
-    <w:p>
-      <w:pPr>
         <w:sectPr>
           <w:type w:val="continuous"/>
           <w:pgSz w:w="11906" w:h="16838"/>
@@ -326,18 +634,61 @@
     <w:p>
       <w:pPr>
         <w:pStyle w:val="LONormal"/>
-        <w:spacing w:before="0" w:after="0"/>
-        <w:rPr>
-          <w:rFonts w:ascii="Work Sans" w:hAnsi="Work Sans"/>
-          <w:b/>
-          <w:b/>
-        </w:rPr>
-      </w:pPr>
-      <w:r>
-        <w:rPr>
-          <w:rFonts w:ascii="Work Sans" w:hAnsi="Work Sans"/>
-          <w:b/>
-        </w:rPr>
+        <w:shd w:val="clear" w:fill="45A59D"/>
+        <w:rPr/>
+      </w:pPr>
+      <w:r>
+        <w:rPr>
+          <w:rStyle w:val="Policepardfaut"/>
+          <w:rFonts w:ascii="Work Sans" w:hAnsi="Work Sans"/>
+          <w:b/>
+          <w:color w:val="424A54"/>
+        </w:rPr>
+        <w:t>Recettes</w:t>
+      </w:r>
+      <w:r>
+        <w:rPr/>
+        <w:commentReference w:id="1"/>
+      </w:r>
+    </w:p>
+    <w:p>
+      <w:pPr>
+        <w:sectPr>
+          <w:type w:val="continuous"/>
+          <w:pgSz w:w="11906" w:h="16838"/>
+          <w:pgMar w:left="1417" w:right="1417" w:header="708" w:top="1417" w:footer="0" w:bottom="708" w:gutter="0"/>
+          <w:formProt w:val="false"/>
+          <w:textDirection w:val="lrTb"/>
+          <w:docGrid w:type="default" w:linePitch="600" w:charSpace="36864"/>
+        </w:sectPr>
+      </w:pPr>
+    </w:p>
+    <w:p>
+      <w:pPr>
+        <w:pStyle w:val="LONormal"/>
+        <w:rPr>
+          <w:rFonts w:ascii="Work Sans" w:hAnsi="Work Sans"/>
+        </w:rPr>
+      </w:pPr>
+      <w:r>
+        <w:rPr>
+          <w:rFonts w:ascii="Work Sans" w:hAnsi="Work Sans"/>
+        </w:rPr>
+        <w:t>Investissement</w:t>
+      </w:r>
+    </w:p>
+    <w:p>
+      <w:pPr>
+        <w:pStyle w:val="LONormal"/>
+        <w:rPr>
+          <w:rFonts w:ascii="Work Sans" w:hAnsi="Work Sans"/>
+        </w:rPr>
+      </w:pPr>
+      <w:r>
+        <w:rPr>
+          <w:rFonts w:ascii="Work Sans" w:hAnsi="Work Sans"/>
+        </w:rPr>
+        <w:t xml:space="preserve">Fonctionnement </w:t>
       </w:r>
     </w:p>
     <w:p>
@@ -363,440 +714,6 @@
         <w:rPr>
           <w:rStyle w:val="Policepardfaut"/>
           <w:rFonts w:ascii="Work Sans" w:hAnsi="Work Sans"/>
-          <w:b/>
-          <w:color w:val="424A54"/>
-        </w:rPr>
-        <w:t>Durée</w:t>
-      </w:r>
-      <w:r>
-        <w:rPr/>
-        <w:commentReference w:id="0"/>
-      </w:r>
-    </w:p>
-    <w:p>
-      <w:pPr>
-        <w:sectPr>
-          <w:type w:val="continuous"/>
-          <w:pgSz w:w="11906" w:h="16838"/>
-          <w:pgMar w:left="1417" w:right="1417" w:header="708" w:top="1417" w:footer="0" w:bottom="708" w:gutter="0"/>
-          <w:formProt w:val="false"/>
-          <w:textDirection w:val="lrTb"/>
-          <w:docGrid w:type="default" w:linePitch="600" w:charSpace="36864"/>
-        </w:sectPr>
-      </w:pPr>
-    </w:p>
-    <w:p>
-      <w:pPr>
-        <w:pStyle w:val="LONormal"/>
-        <w:rPr/>
-      </w:pPr>
-      <w:r>
-        <w:rPr>
-          <w:rStyle w:val="Policepardfaut"/>
-          <w:rFonts w:ascii="Work Sans" w:hAnsi="Work Sans"/>
-          <w:b/>
-        </w:rPr>
-        <w:t xml:space="preserve">Date de début </w:t>
-      </w:r>
-      <w:r>
-        <w:rPr/>
-        <w:fldChar w:fldCharType="begin"/>
-      </w:r>
-      <w:r>
-        <w:rPr/>
-        <w:instrText> MERGEFIELD DÃbut </w:instrText>
-      </w:r>
-      <w:r>
-        <w:rPr/>
-        <w:fldChar w:fldCharType="separate"/>
-      </w:r>
-      <w:r>
-        <w:rPr/>
-        <w:t>«DÃbut»</w:t>
-      </w:r>
-      <w:r>
-        <w:rPr/>
-        <w:fldChar w:fldCharType="end"/>
-      </w:r>
-    </w:p>
-    <w:p>
-      <w:pPr>
-        <w:pStyle w:val="LONormal"/>
-        <w:rPr/>
-      </w:pPr>
-      <w:r>
-        <w:rPr>
-          <w:rStyle w:val="Policepardfaut"/>
-          <w:rFonts w:ascii="Work Sans" w:hAnsi="Work Sans"/>
-          <w:b/>
-        </w:rPr>
-        <w:t xml:space="preserve">Date de fin </w:t>
-      </w:r>
-      <w:r>
-        <w:rPr/>
-        <w:fldChar w:fldCharType="begin"/>
-      </w:r>
-      <w:r>
-        <w:rPr/>
-        <w:instrText> MERGEFIELD Fin </w:instrText>
-      </w:r>
-      <w:r>
-        <w:rPr/>
-        <w:fldChar w:fldCharType="separate"/>
-      </w:r>
-      <w:r>
-        <w:rPr/>
-        <w:t>«Fin»</w:t>
-      </w:r>
-      <w:r>
-        <w:rPr/>
-        <w:fldChar w:fldCharType="end"/>
-      </w:r>
-    </w:p>
-    <w:p>
-      <w:pPr>
-        <w:sectPr>
-          <w:type w:val="continuous"/>
-          <w:pgSz w:w="11906" w:h="16838"/>
-          <w:pgMar w:left="1417" w:right="1417" w:header="708" w:top="1417" w:footer="0" w:bottom="708" w:gutter="0"/>
-          <w:cols w:num="2" w:space="708" w:equalWidth="true" w:sep="false"/>
-          <w:formProt w:val="false"/>
-          <w:textDirection w:val="lrTb"/>
-          <w:docGrid w:type="default" w:linePitch="600" w:charSpace="36864"/>
-        </w:sectPr>
-      </w:pPr>
-    </w:p>
-    <w:p>
-      <w:pPr>
-        <w:pStyle w:val="LONormal"/>
-        <w:shd w:val="clear" w:fill="45A59D"/>
-        <w:rPr>
-          <w:rFonts w:ascii="Work Sans" w:hAnsi="Work Sans"/>
-          <w:b/>
-          <w:b/>
-          <w:color w:val="424A54"/>
-        </w:rPr>
-      </w:pPr>
-      <w:r>
-        <w:rPr>
-          <w:rFonts w:ascii="Work Sans" w:hAnsi="Work Sans"/>
-          <w:b/>
-          <w:color w:val="424A54"/>
-        </w:rPr>
-        <w:t>Eligibilité des dépenses</w:t>
-      </w:r>
-    </w:p>
-    <w:p>
-      <w:pPr>
-        <w:sectPr>
-          <w:type w:val="continuous"/>
-          <w:pgSz w:w="11906" w:h="16838"/>
-          <w:pgMar w:left="1417" w:right="1417" w:header="708" w:top="1417" w:footer="0" w:bottom="708" w:gutter="0"/>
-          <w:formProt w:val="false"/>
-          <w:textDirection w:val="lrTb"/>
-          <w:docGrid w:type="default" w:linePitch="600" w:charSpace="36864"/>
-        </w:sectPr>
-      </w:pPr>
-    </w:p>
-    <w:p>
-      <w:pPr>
-        <w:pStyle w:val="LONormal"/>
-        <w:rPr/>
-      </w:pPr>
-      <w:r>
-        <w:rPr>
-          <w:rStyle w:val="Policepardfaut"/>
-          <w:rFonts w:ascii="Work Sans" w:hAnsi="Work Sans"/>
-          <w:b/>
-        </w:rPr>
-        <w:t>Début</w:t>
-      </w:r>
-      <w:r>
-        <w:rPr>
-          <w:rStyle w:val="Policepardfaut"/>
-          <w:rFonts w:ascii="Work Sans" w:hAnsi="Work Sans"/>
-        </w:rPr>
-        <w:t xml:space="preserve"> </w:t>
-      </w:r>
-      <w:r>
-        <w:rPr/>
-        <w:fldChar w:fldCharType="begin"/>
-      </w:r>
-      <w:r>
-        <w:rPr/>
-        <w:instrText> MERGEFIELD DÃbut_dÃligibilitÃ_des_dÃpenses </w:instrText>
-      </w:r>
-      <w:r>
-        <w:rPr/>
-        <w:fldChar w:fldCharType="separate"/>
-      </w:r>
-      <w:r>
-        <w:rPr/>
-        <w:t>«DÃbut_dÃligibilitÃ_des_dÃpenses»</w:t>
-      </w:r>
-      <w:r>
-        <w:rPr/>
-        <w:fldChar w:fldCharType="end"/>
-      </w:r>
-    </w:p>
-    <w:p>
-      <w:pPr>
-        <w:pStyle w:val="LONormal"/>
-        <w:rPr/>
-      </w:pPr>
-      <w:r>
-        <w:rPr>
-          <w:rStyle w:val="Policepardfaut"/>
-          <w:rFonts w:ascii="Work Sans" w:hAnsi="Work Sans"/>
-          <w:b/>
-        </w:rPr>
-        <w:t>Fin</w:t>
-      </w:r>
-      <w:r>
-        <w:rPr>
-          <w:rStyle w:val="Policepardfaut"/>
-          <w:rFonts w:ascii="Work Sans" w:hAnsi="Work Sans"/>
-        </w:rPr>
-        <w:t xml:space="preserve"> </w:t>
-      </w:r>
-      <w:r>
-        <w:rPr/>
-        <w:fldChar w:fldCharType="begin"/>
-      </w:r>
-      <w:r>
-        <w:rPr/>
-        <w:instrText> MERGEFIELD Fin_dÃligibilitÃ_des_dÃpenses </w:instrText>
-      </w:r>
-      <w:r>
-        <w:rPr/>
-        <w:fldChar w:fldCharType="separate"/>
-      </w:r>
-      <w:r>
-        <w:rPr/>
-        <w:t>«Fin_dÃligibilitÃ_des_dÃpenses»</w:t>
-      </w:r>
-      <w:r>
-        <w:rPr/>
-        <w:fldChar w:fldCharType="end"/>
-      </w:r>
-    </w:p>
-    <w:p>
-      <w:pPr>
-        <w:sectPr>
-          <w:type w:val="continuous"/>
-          <w:pgSz w:w="11906" w:h="16838"/>
-          <w:pgMar w:left="1417" w:right="1417" w:header="708" w:top="1417" w:footer="0" w:bottom="708" w:gutter="0"/>
-          <w:cols w:num="2" w:space="708" w:equalWidth="true" w:sep="false"/>
-          <w:formProt w:val="false"/>
-          <w:textDirection w:val="lrTb"/>
-          <w:docGrid w:type="default" w:linePitch="600" w:charSpace="36864"/>
-        </w:sectPr>
-      </w:pPr>
-    </w:p>
-    <w:p>
-      <w:pPr>
-        <w:pStyle w:val="LONormal"/>
-        <w:shd w:val="clear" w:fill="45A59D"/>
-        <w:rPr>
-          <w:rFonts w:ascii="Work Sans" w:hAnsi="Work Sans"/>
-          <w:b/>
-          <w:b/>
-          <w:color w:val="424A54"/>
-        </w:rPr>
-      </w:pPr>
-      <w:r>
-        <w:rPr>
-          <w:rFonts w:ascii="Work Sans" w:hAnsi="Work Sans"/>
-          <w:b/>
-          <w:color w:val="424A54"/>
-        </w:rPr>
-        <w:t>Financement</w:t>
-      </w:r>
-    </w:p>
-    <w:p>
-      <w:pPr>
-        <w:sectPr>
-          <w:type w:val="continuous"/>
-          <w:pgSz w:w="11906" w:h="16838"/>
-          <w:pgMar w:left="1417" w:right="1417" w:header="708" w:top="1417" w:footer="0" w:bottom="708" w:gutter="0"/>
-          <w:formProt w:val="false"/>
-          <w:textDirection w:val="lrTb"/>
-          <w:docGrid w:type="default" w:linePitch="600" w:charSpace="36864"/>
-        </w:sectPr>
-      </w:pPr>
-    </w:p>
-    <w:p>
-      <w:pPr>
-        <w:pStyle w:val="LONormal"/>
-        <w:rPr/>
-      </w:pPr>
-      <w:r>
-        <w:rPr>
-          <w:rStyle w:val="Policepardfaut"/>
-          <w:rFonts w:ascii="Work Sans" w:hAnsi="Work Sans"/>
-          <w:b/>
-        </w:rPr>
-        <w:t>Financeur </w:t>
-      </w:r>
-      <w:r>
-        <w:rPr>
-          <w:rStyle w:val="Policepardfaut"/>
-          <w:rFonts w:ascii="Work Sans" w:hAnsi="Work Sans"/>
-        </w:rPr>
-        <w:t>:</w:t>
-      </w:r>
-      <w:r>
-        <w:rPr/>
-        <w:fldChar w:fldCharType="begin"/>
-      </w:r>
-      <w:r>
-        <w:rPr/>
-        <w:instrText> MERGEFIELD Financeur </w:instrText>
-      </w:r>
-      <w:r>
-        <w:rPr/>
-        <w:fldChar w:fldCharType="separate"/>
-      </w:r>
-      <w:r>
-        <w:rPr/>
-        <w:t>«Financeur»</w:t>
-      </w:r>
-      <w:r>
-        <w:rPr/>
-        <w:fldChar w:fldCharType="end"/>
-      </w:r>
-    </w:p>
-    <w:p>
-      <w:pPr>
-        <w:pStyle w:val="LONormal"/>
-        <w:rPr/>
-      </w:pPr>
-      <w:r>
-        <w:rPr>
-          <w:rStyle w:val="Policepardfaut"/>
-          <w:rFonts w:ascii="Work Sans" w:hAnsi="Work Sans"/>
-          <w:b/>
-          <w:color w:val="424A54"/>
-        </w:rPr>
-        <w:t xml:space="preserve">Payeur : </w:t>
-      </w:r>
-      <w:r>
-        <w:rPr/>
-        <w:fldChar w:fldCharType="begin"/>
-      </w:r>
-      <w:r>
-        <w:rPr/>
-        <w:instrText> MERGEFIELD Payeur </w:instrText>
-      </w:r>
-      <w:r>
-        <w:rPr/>
-        <w:fldChar w:fldCharType="separate"/>
-      </w:r>
-      <w:r>
-        <w:rPr/>
-        <w:t>«Payeur»</w:t>
-      </w:r>
-      <w:r>
-        <w:rPr/>
-        <w:fldChar w:fldCharType="end"/>
-      </w:r>
-    </w:p>
-    <w:p>
-      <w:pPr>
-        <w:sectPr>
-          <w:type w:val="continuous"/>
-          <w:pgSz w:w="11906" w:h="16838"/>
-          <w:pgMar w:left="1417" w:right="1417" w:header="708" w:top="1417" w:footer="0" w:bottom="708" w:gutter="0"/>
-          <w:cols w:num="2" w:space="708" w:equalWidth="true" w:sep="false"/>
-          <w:formProt w:val="false"/>
-          <w:textDirection w:val="lrTb"/>
-          <w:docGrid w:type="default" w:linePitch="600" w:charSpace="36864"/>
-        </w:sectPr>
-      </w:pPr>
-    </w:p>
-    <w:p>
-      <w:pPr>
-        <w:pStyle w:val="LONormal"/>
-        <w:shd w:val="clear" w:fill="45A59D"/>
-        <w:rPr/>
-      </w:pPr>
-      <w:r>
-        <w:rPr>
-          <w:rStyle w:val="Policepardfaut"/>
-          <w:rFonts w:ascii="Work Sans" w:hAnsi="Work Sans"/>
-          <w:b/>
-          <w:color w:val="424A54"/>
-        </w:rPr>
-        <w:t>Recettes</w:t>
-      </w:r>
-      <w:r>
-        <w:rPr/>
-        <w:commentReference w:id="1"/>
-      </w:r>
-    </w:p>
-    <w:p>
-      <w:pPr>
-        <w:sectPr>
-          <w:type w:val="continuous"/>
-          <w:pgSz w:w="11906" w:h="16838"/>
-          <w:pgMar w:left="1417" w:right="1417" w:header="708" w:top="1417" w:footer="0" w:bottom="708" w:gutter="0"/>
-          <w:formProt w:val="false"/>
-          <w:textDirection w:val="lrTb"/>
-          <w:docGrid w:type="default" w:linePitch="600" w:charSpace="36864"/>
-        </w:sectPr>
-      </w:pPr>
-    </w:p>
-    <w:p>
-      <w:pPr>
-        <w:pStyle w:val="LONormal"/>
-        <w:rPr>
-          <w:rFonts w:ascii="Work Sans" w:hAnsi="Work Sans"/>
-        </w:rPr>
-      </w:pPr>
-      <w:r>
-        <w:rPr>
-          <w:rFonts w:ascii="Work Sans" w:hAnsi="Work Sans"/>
-        </w:rPr>
-        <w:t>Investissement</w:t>
-      </w:r>
-    </w:p>
-    <w:p>
-      <w:pPr>
-        <w:pStyle w:val="LONormal"/>
-        <w:rPr>
-          <w:rFonts w:ascii="Work Sans" w:hAnsi="Work Sans"/>
-        </w:rPr>
-      </w:pPr>
-      <w:r>
-        <w:rPr>
-          <w:rFonts w:ascii="Work Sans" w:hAnsi="Work Sans"/>
-        </w:rPr>
-        <w:t xml:space="preserve">Fonctionnement </w:t>
-      </w:r>
-    </w:p>
-    <w:p>
-      <w:pPr>
-        <w:sectPr>
-          <w:type w:val="continuous"/>
-          <w:pgSz w:w="11906" w:h="16838"/>
-          <w:pgMar w:left="1417" w:right="1417" w:header="708" w:top="1417" w:footer="0" w:bottom="708" w:gutter="0"/>
-          <w:cols w:num="2" w:space="708" w:equalWidth="true" w:sep="false"/>
-          <w:formProt w:val="false"/>
-          <w:textDirection w:val="lrTb"/>
-          <w:docGrid w:type="default" w:linePitch="600" w:charSpace="36864"/>
-        </w:sectPr>
-      </w:pPr>
-    </w:p>
-    <w:p>
-      <w:pPr>
-        <w:pStyle w:val="LONormal"/>
-        <w:shd w:val="clear" w:fill="45A59D"/>
-        <w:rPr/>
-      </w:pPr>
-      <w:r>
-        <w:rPr>
-          <w:rStyle w:val="Policepardfaut"/>
-          <w:rFonts w:ascii="Work Sans" w:hAnsi="Work Sans"/>
         </w:rPr>
         <w:t>Versements</w:t>
       </w:r>
@@ -820,28 +737,7 @@
     <w:p>
       <w:pPr>
         <w:pStyle w:val="LONormal"/>
-        <w:rPr>
-          <w:rFonts w:ascii="Work Sans" w:hAnsi="Work Sans"/>
-          <w:color w:val="FF0000"/>
-        </w:rPr>
-      </w:pPr>
-      <w:r>
-        <w:rPr>
-          <w:rFonts w:ascii="Work Sans" w:hAnsi="Work Sans"/>
-          <w:color w:val="FF0000"/>
-        </w:rPr>
-        <w:t>Date :Date prÃ©vue du versement</w:t>
-      </w:r>
-    </w:p>
-    <w:p>
-      <w:pPr>
-        <w:pStyle w:val="LONormal"/>
-        <w:spacing w:lineRule="auto" w:line="240" w:before="0" w:after="0"/>
-        <w:rPr>
-          <w:rFonts w:ascii="Calibri" w:hAnsi="Calibri" w:eastAsia="Times New Roman" w:cs="Times New Roman"/>
-          <w:color w:val="FF0000"/>
-          <w:lang w:eastAsia="fr-FR"/>
-        </w:rPr>
+        <w:rPr/>
       </w:pPr>
       <w:r>
         <w:rPr>
@@ -849,7 +745,23 @@
           <w:color w:val="FF0000"/>
           <w:lang w:eastAsia="fr-FR"/>
         </w:rPr>
-        <w:t>Montant :Montant du versement</w:t>
+        <w:t>${</w:t>
+      </w:r>
+      <w:r>
+        <w:rPr>
+          <w:rFonts w:eastAsia="Times New Roman" w:cs="Times New Roman"/>
+          <w:color w:val="FF0000"/>
+          <w:lang w:eastAsia="fr-FR"/>
+        </w:rPr>
+        <w:t>versements-prevus</w:t>
+      </w:r>
+      <w:r>
+        <w:rPr>
+          <w:rFonts w:eastAsia="Times New Roman" w:cs="Times New Roman"/>
+          <w:color w:val="FF0000"/>
+          <w:lang w:eastAsia="fr-FR"/>
+        </w:rPr>
+        <w:t>}</w:t>
       </w:r>
     </w:p>
     <w:p>
@@ -1173,7 +1085,39 @@
         <w:widowControl/>
         <w:shd w:val="clear" w:fill="auto"/>
         <w:suppressAutoHyphens w:val="false"/>
-        <w:overflowPunct w:val="false"/>
+        <w:overflowPunct w:val="true"/>
+        <w:bidi w:val="0"/>
+        <w:snapToGrid w:val="true"/>
+        <w:spacing w:lineRule="auto" w:line="276" w:before="0" w:after="200"/>
+        <w:jc w:val="left"/>
+        <w:rPr/>
+      </w:pPr>
+      <w:r>
+        <w:rPr/>
+      </w:r>
+    </w:p>
+    <w:p>
+      <w:pPr>
+        <w:sectPr>
+          <w:type w:val="continuous"/>
+          <w:pgSz w:w="11906" w:h="16838"/>
+          <w:pgMar w:left="1417" w:right="1417" w:header="708" w:top="1417" w:footer="0" w:bottom="708" w:gutter="0"/>
+          <w:formProt w:val="false"/>
+          <w:textDirection w:val="lrTb"/>
+          <w:docGrid w:type="default" w:linePitch="600" w:charSpace="36864"/>
+        </w:sectPr>
+      </w:pPr>
+    </w:p>
+    <w:p>
+      <w:pPr>
+        <w:pStyle w:val="Normal"/>
+        <w:keepNext w:val="false"/>
+        <w:keepLines w:val="false"/>
+        <w:pageBreakBefore w:val="false"/>
+        <w:widowControl/>
+        <w:shd w:val="clear" w:fill="auto"/>
+        <w:suppressAutoHyphens w:val="false"/>
+        <w:overflowPunct w:val="true"/>
         <w:bidi w:val="0"/>
         <w:snapToGrid w:val="true"/>
         <w:spacing w:lineRule="auto" w:line="276" w:before="0" w:after="200"/>
@@ -1362,6 +1306,7 @@
     <w:rPrDefault>
       <w:rPr>
         <w:rFonts w:ascii="Calibri" w:hAnsi="Calibri" w:eastAsia="Calibri" w:cs="Times New Roman"/>
+        <w:sz w:val="20"/>
         <w:szCs w:val="22"/>
         <w:lang w:val="fr-FR" w:eastAsia="en-US" w:bidi="ar-SA"/>
       </w:rPr>
@@ -1380,7 +1325,7 @@
       <w:widowControl/>
       <w:shd w:val="clear" w:fill="auto"/>
       <w:suppressAutoHyphens w:val="false"/>
-      <w:overflowPunct w:val="false"/>
+      <w:overflowPunct w:val="true"/>
       <w:bidi w:val="0"/>
       <w:snapToGrid w:val="true"/>
       <w:spacing w:lineRule="auto" w:line="276" w:before="0" w:after="200"/>
@@ -1545,7 +1490,7 @@
       <w:widowControl/>
       <w:shd w:val="clear" w:fill="auto"/>
       <w:suppressAutoHyphens w:val="true"/>
-      <w:overflowPunct w:val="false"/>
+      <w:overflowPunct w:val="true"/>
       <w:bidi w:val="0"/>
       <w:snapToGrid w:val="true"/>
       <w:spacing w:lineRule="auto" w:line="276" w:before="0" w:after="200"/>

</xml_diff>

<commit_message>
UP : Exemple d'utilisation des données en liste dans la génération des documents
</commit_message>
<xml_diff>
--- a/data/generated-documents/activity/fiche.docx
+++ b/data/generated-documents/activity/fiche.docx
@@ -125,12 +125,6 @@
         </w:rPr>
         <w:t xml:space="preserve"> : </w:t>
         <w:br/>
-      </w:r>
-      <w:r>
-        <w:rPr>
-          <w:rStyle w:val="Policepardfaut"/>
-          <w:rFonts w:ascii="Work Sans" w:hAnsi="Work Sans"/>
-        </w:rPr>
         <w:t>${label}</w:t>
       </w:r>
     </w:p>
@@ -154,12 +148,6 @@
         </w:rPr>
         <w:t xml:space="preserve"> : </w:t>
         <w:br/>
-      </w:r>
-      <w:r>
-        <w:rPr>
-          <w:rStyle w:val="Policepardfaut"/>
-          <w:rFonts w:ascii="Work Sans" w:hAnsi="Work Sans"/>
-        </w:rPr>
         <w:t>${laboratoire}</w:t>
       </w:r>
     </w:p>
@@ -185,6 +173,45 @@
         </w:rPr>
         <w:t xml:space="preserve"> </w:t>
         <w:br/>
+        <w:t>${responsable-scientifique}</w:t>
+      </w:r>
+    </w:p>
+    <w:p>
+      <w:pPr>
+        <w:pStyle w:val="LONormal"/>
+        <w:rPr/>
+      </w:pPr>
+      <w:r>
+        <w:rPr>
+          <w:rStyle w:val="Policepardfaut"/>
+          <w:rFonts w:ascii="Work Sans" w:hAnsi="Work Sans"/>
+          <w:b/>
+        </w:rPr>
+        <w:t>Type de projet</w:t>
+      </w:r>
+      <w:r>
+        <w:rPr>
+          <w:rStyle w:val="Policepardfaut"/>
+          <w:rFonts w:ascii="Work Sans" w:hAnsi="Work Sans"/>
+        </w:rPr>
+        <w:t xml:space="preserve"> </w:t>
+        <w:br/>
+        <w:t>${type}</w:t>
+      </w:r>
+    </w:p>
+    <w:p>
+      <w:pPr>
+        <w:pStyle w:val="LONormal"/>
+        <w:rPr/>
+      </w:pPr>
+      <w:r>
+        <w:rPr>
+          <w:rStyle w:val="Policepardfaut"/>
+          <w:rFonts w:ascii="Work Sans" w:hAnsi="Work Sans"/>
+          <w:b/>
+        </w:rPr>
+        <w:t>Etablissement porteur</w:t>
+        <w:br/>
       </w:r>
       <w:r>
         <w:rPr>
@@ -193,51 +220,96 @@
           <w:b w:val="false"/>
           <w:bCs w:val="false"/>
         </w:rPr>
-        <w:t>${responsable-scientifique}</w:t>
-      </w:r>
-    </w:p>
-    <w:p>
-      <w:pPr>
-        <w:pStyle w:val="LONormal"/>
-        <w:rPr/>
-      </w:pPr>
-      <w:r>
-        <w:rPr>
-          <w:rStyle w:val="Policepardfaut"/>
-          <w:rFonts w:ascii="Work Sans" w:hAnsi="Work Sans"/>
-          <w:b/>
-        </w:rPr>
-        <w:t>Type de projet</w:t>
-      </w:r>
-      <w:r>
-        <w:rPr>
-          <w:rStyle w:val="Policepardfaut"/>
-          <w:rFonts w:ascii="Work Sans" w:hAnsi="Work Sans"/>
-        </w:rPr>
-        <w:t xml:space="preserve"> </w:t>
-        <w:br/>
-      </w:r>
-      <w:r>
-        <w:rPr>
-          <w:rStyle w:val="Policepardfaut"/>
-          <w:rFonts w:ascii="Work Sans" w:hAnsi="Work Sans"/>
-        </w:rPr>
-        <w:t>${type}</w:t>
-      </w:r>
-    </w:p>
-    <w:p>
-      <w:pPr>
-        <w:pStyle w:val="LONormal"/>
-        <w:rPr/>
-      </w:pPr>
-      <w:r>
-        <w:rPr>
-          <w:rStyle w:val="Policepardfaut"/>
-          <w:rFonts w:ascii="Work Sans" w:hAnsi="Work Sans"/>
-          <w:b/>
-        </w:rPr>
-        <w:t>Etablissement porteur</w:t>
-        <w:br/>
+        <w:t>${composante-responsable}</w:t>
+      </w:r>
+    </w:p>
+    <w:p>
+      <w:pPr>
+        <w:sectPr>
+          <w:type w:val="continuous"/>
+          <w:pgSz w:w="11906" w:h="16838"/>
+          <w:pgMar w:left="1417" w:right="1417" w:header="708" w:top="1417" w:footer="0" w:bottom="708" w:gutter="0"/>
+          <w:cols w:num="2" w:space="708" w:equalWidth="true" w:sep="false"/>
+          <w:formProt w:val="false"/>
+          <w:textDirection w:val="lrTb"/>
+          <w:docGrid w:type="default" w:linePitch="600" w:charSpace="36864"/>
+        </w:sectPr>
+      </w:pPr>
+    </w:p>
+    <w:p>
+      <w:pPr>
+        <w:pStyle w:val="LONormal"/>
+        <w:spacing w:before="0" w:after="0"/>
+        <w:rPr>
+          <w:rFonts w:ascii="Work Sans" w:hAnsi="Work Sans"/>
+          <w:b/>
+          <w:b/>
+        </w:rPr>
+      </w:pPr>
+      <w:r>
+        <w:rPr>
+          <w:rFonts w:ascii="Work Sans" w:hAnsi="Work Sans"/>
+          <w:b/>
+        </w:rPr>
+      </w:r>
+    </w:p>
+    <w:p>
+      <w:pPr>
+        <w:sectPr>
+          <w:type w:val="continuous"/>
+          <w:pgSz w:w="11906" w:h="16838"/>
+          <w:pgMar w:left="1417" w:right="1417" w:header="708" w:top="1417" w:footer="0" w:bottom="708" w:gutter="0"/>
+          <w:cols w:num="2" w:space="708" w:equalWidth="true" w:sep="false"/>
+          <w:formProt w:val="false"/>
+          <w:textDirection w:val="lrTb"/>
+          <w:docGrid w:type="default" w:linePitch="600" w:charSpace="36864"/>
+        </w:sectPr>
+      </w:pPr>
+    </w:p>
+    <w:p>
+      <w:pPr>
+        <w:pStyle w:val="LONormal"/>
+        <w:shd w:val="clear" w:fill="45A59D"/>
+        <w:rPr/>
+      </w:pPr>
+      <w:r>
+        <w:rPr>
+          <w:rStyle w:val="Policepardfaut"/>
+          <w:rFonts w:ascii="Work Sans" w:hAnsi="Work Sans"/>
+          <w:b/>
+          <w:color w:val="424A54"/>
+        </w:rPr>
+        <w:t>Durée</w:t>
+      </w:r>
+      <w:r>
+        <w:rPr/>
+        <w:commentReference w:id="0"/>
+      </w:r>
+    </w:p>
+    <w:p>
+      <w:pPr>
+        <w:sectPr>
+          <w:type w:val="continuous"/>
+          <w:pgSz w:w="11906" w:h="16838"/>
+          <w:pgMar w:left="1417" w:right="1417" w:header="708" w:top="1417" w:footer="0" w:bottom="708" w:gutter="0"/>
+          <w:formProt w:val="false"/>
+          <w:textDirection w:val="lrTb"/>
+          <w:docGrid w:type="default" w:linePitch="600" w:charSpace="36864"/>
+        </w:sectPr>
+      </w:pPr>
+    </w:p>
+    <w:p>
+      <w:pPr>
+        <w:pStyle w:val="LONormal"/>
+        <w:rPr/>
+      </w:pPr>
+      <w:r>
+        <w:rPr>
+          <w:rStyle w:val="Policepardfaut"/>
+          <w:rFonts w:ascii="Work Sans" w:hAnsi="Work Sans"/>
+          <w:b/>
+        </w:rPr>
+        <w:t xml:space="preserve">Date de début </w:t>
       </w:r>
       <w:r>
         <w:rPr>
@@ -246,96 +318,21 @@
           <w:b w:val="false"/>
           <w:bCs w:val="false"/>
         </w:rPr>
-        <w:t>${composante-responsable}</w:t>
-      </w:r>
-    </w:p>
-    <w:p>
-      <w:pPr>
-        <w:sectPr>
-          <w:type w:val="continuous"/>
-          <w:pgSz w:w="11906" w:h="16838"/>
-          <w:pgMar w:left="1417" w:right="1417" w:header="708" w:top="1417" w:footer="0" w:bottom="708" w:gutter="0"/>
-          <w:cols w:num="2" w:space="708" w:equalWidth="true" w:sep="false"/>
-          <w:formProt w:val="false"/>
-          <w:textDirection w:val="lrTb"/>
-          <w:docGrid w:type="default" w:linePitch="600" w:charSpace="36864"/>
-        </w:sectPr>
-      </w:pPr>
-    </w:p>
-    <w:p>
-      <w:pPr>
-        <w:pStyle w:val="LONormal"/>
-        <w:spacing w:before="0" w:after="0"/>
-        <w:rPr>
-          <w:rFonts w:ascii="Work Sans" w:hAnsi="Work Sans"/>
-          <w:b/>
-          <w:b/>
-        </w:rPr>
-      </w:pPr>
-      <w:r>
-        <w:rPr>
-          <w:rFonts w:ascii="Work Sans" w:hAnsi="Work Sans"/>
-          <w:b/>
-        </w:rPr>
-      </w:r>
-    </w:p>
-    <w:p>
-      <w:pPr>
-        <w:sectPr>
-          <w:type w:val="continuous"/>
-          <w:pgSz w:w="11906" w:h="16838"/>
-          <w:pgMar w:left="1417" w:right="1417" w:header="708" w:top="1417" w:footer="0" w:bottom="708" w:gutter="0"/>
-          <w:cols w:num="2" w:space="708" w:equalWidth="true" w:sep="false"/>
-          <w:formProt w:val="false"/>
-          <w:textDirection w:val="lrTb"/>
-          <w:docGrid w:type="default" w:linePitch="600" w:charSpace="36864"/>
-        </w:sectPr>
-      </w:pPr>
-    </w:p>
-    <w:p>
-      <w:pPr>
-        <w:pStyle w:val="LONormal"/>
-        <w:shd w:val="clear" w:fill="45A59D"/>
-        <w:rPr/>
-      </w:pPr>
-      <w:r>
-        <w:rPr>
-          <w:rStyle w:val="Policepardfaut"/>
-          <w:rFonts w:ascii="Work Sans" w:hAnsi="Work Sans"/>
-          <w:b/>
-          <w:color w:val="424A54"/>
-        </w:rPr>
-        <w:t>Durée</w:t>
-      </w:r>
-      <w:r>
-        <w:rPr/>
-        <w:commentReference w:id="0"/>
-      </w:r>
-    </w:p>
-    <w:p>
-      <w:pPr>
-        <w:sectPr>
-          <w:type w:val="continuous"/>
-          <w:pgSz w:w="11906" w:h="16838"/>
-          <w:pgMar w:left="1417" w:right="1417" w:header="708" w:top="1417" w:footer="0" w:bottom="708" w:gutter="0"/>
-          <w:formProt w:val="false"/>
-          <w:textDirection w:val="lrTb"/>
-          <w:docGrid w:type="default" w:linePitch="600" w:charSpace="36864"/>
-        </w:sectPr>
-      </w:pPr>
-    </w:p>
-    <w:p>
-      <w:pPr>
-        <w:pStyle w:val="LONormal"/>
-        <w:rPr/>
-      </w:pPr>
-      <w:r>
-        <w:rPr>
-          <w:rStyle w:val="Policepardfaut"/>
-          <w:rFonts w:ascii="Work Sans" w:hAnsi="Work Sans"/>
-          <w:b/>
-        </w:rPr>
-        <w:t xml:space="preserve">Date de début </w:t>
+        <w:t>${debut}</w:t>
+      </w:r>
+    </w:p>
+    <w:p>
+      <w:pPr>
+        <w:pStyle w:val="LONormal"/>
+        <w:rPr/>
+      </w:pPr>
+      <w:r>
+        <w:rPr>
+          <w:rStyle w:val="Policepardfaut"/>
+          <w:rFonts w:ascii="Work Sans" w:hAnsi="Work Sans"/>
+          <w:b/>
+        </w:rPr>
+        <w:t xml:space="preserve">Date de fin </w:t>
       </w:r>
       <w:r>
         <w:rPr>
@@ -344,21 +341,66 @@
           <w:b w:val="false"/>
           <w:bCs w:val="false"/>
         </w:rPr>
-        <w:t>${debut}</w:t>
-      </w:r>
-    </w:p>
-    <w:p>
-      <w:pPr>
-        <w:pStyle w:val="LONormal"/>
-        <w:rPr/>
-      </w:pPr>
-      <w:r>
-        <w:rPr>
-          <w:rStyle w:val="Policepardfaut"/>
-          <w:rFonts w:ascii="Work Sans" w:hAnsi="Work Sans"/>
-          <w:b/>
-        </w:rPr>
-        <w:t xml:space="preserve">Date de fin </w:t>
+        <w:t>${fin}</w:t>
+      </w:r>
+    </w:p>
+    <w:p>
+      <w:pPr>
+        <w:sectPr>
+          <w:type w:val="continuous"/>
+          <w:pgSz w:w="11906" w:h="16838"/>
+          <w:pgMar w:left="1417" w:right="1417" w:header="708" w:top="1417" w:footer="0" w:bottom="708" w:gutter="0"/>
+          <w:cols w:num="2" w:space="708" w:equalWidth="true" w:sep="false"/>
+          <w:formProt w:val="false"/>
+          <w:textDirection w:val="lrTb"/>
+          <w:docGrid w:type="default" w:linePitch="600" w:charSpace="36864"/>
+        </w:sectPr>
+      </w:pPr>
+    </w:p>
+    <w:p>
+      <w:pPr>
+        <w:pStyle w:val="LONormal"/>
+        <w:shd w:val="clear" w:fill="45A59D"/>
+        <w:rPr>
+          <w:rFonts w:ascii="Work Sans" w:hAnsi="Work Sans"/>
+          <w:b/>
+          <w:b/>
+          <w:color w:val="424A54"/>
+        </w:rPr>
+      </w:pPr>
+      <w:r>
+        <w:rPr>
+          <w:rFonts w:ascii="Work Sans" w:hAnsi="Work Sans"/>
+          <w:b/>
+          <w:color w:val="424A54"/>
+        </w:rPr>
+        <w:t>Eligibilité des dépenses</w:t>
+      </w:r>
+    </w:p>
+    <w:p>
+      <w:pPr>
+        <w:sectPr>
+          <w:type w:val="continuous"/>
+          <w:pgSz w:w="11906" w:h="16838"/>
+          <w:pgMar w:left="1417" w:right="1417" w:header="708" w:top="1417" w:footer="0" w:bottom="708" w:gutter="0"/>
+          <w:formProt w:val="false"/>
+          <w:textDirection w:val="lrTb"/>
+          <w:docGrid w:type="default" w:linePitch="600" w:charSpace="36864"/>
+        </w:sectPr>
+      </w:pPr>
+    </w:p>
+    <w:p>
+      <w:pPr>
+        <w:pStyle w:val="LONormal"/>
+        <w:rPr/>
+      </w:pPr>
+      <w:r>
+        <w:rPr>
+          <w:rStyle w:val="Policepardfaut"/>
+          <w:rFonts w:ascii="Work Sans" w:hAnsi="Work Sans"/>
+          <w:b/>
+        </w:rPr>
+        <w:t xml:space="preserve">Début </w:t>
       </w:r>
       <w:r>
         <w:rPr>
@@ -367,7 +409,97 @@
           <w:b w:val="false"/>
           <w:bCs w:val="false"/>
         </w:rPr>
-        <w:t>${fin}</w:t>
+        <w:t>${</w:t>
+      </w:r>
+      <w:r>
+        <w:rPr>
+          <w:rStyle w:val="Policepardfaut"/>
+          <w:rFonts w:ascii="Times New Roman" w:hAnsi="Times New Roman"/>
+          <w:b w:val="false"/>
+          <w:bCs w:val="false"/>
+          <w:i w:val="false"/>
+          <w:caps w:val="false"/>
+          <w:smallCaps w:val="false"/>
+          <w:color w:val="000000"/>
+          <w:spacing w:val="0"/>
+          <w:sz w:val="28"/>
+        </w:rPr>
+        <w:t>jalon-debut-d-eligibilite-des-depenses</w:t>
+      </w:r>
+      <w:r>
+        <w:rPr>
+          <w:rStyle w:val="Policepardfaut"/>
+          <w:rFonts w:ascii="Work Sans" w:hAnsi="Work Sans"/>
+          <w:b w:val="false"/>
+          <w:bCs w:val="false"/>
+          <w:i w:val="false"/>
+          <w:caps w:val="false"/>
+          <w:smallCaps w:val="false"/>
+          <w:color w:val="000000"/>
+          <w:spacing w:val="0"/>
+          <w:sz w:val="28"/>
+        </w:rPr>
+        <w:t>}</w:t>
+      </w:r>
+    </w:p>
+    <w:p>
+      <w:pPr>
+        <w:pStyle w:val="LONormal"/>
+        <w:rPr/>
+      </w:pPr>
+      <w:r>
+        <w:rPr>
+          <w:rStyle w:val="Policepardfaut"/>
+          <w:rFonts w:ascii="Work Sans" w:hAnsi="Work Sans"/>
+          <w:b/>
+        </w:rPr>
+        <w:t>Fin</w:t>
+      </w:r>
+      <w:r>
+        <w:rPr>
+          <w:rStyle w:val="Policepardfaut"/>
+          <w:rFonts w:ascii="Work Sans" w:hAnsi="Work Sans"/>
+        </w:rPr>
+        <w:t xml:space="preserve"> </w:t>
+      </w:r>
+      <w:r>
+        <w:rPr>
+          <w:rStyle w:val="Policepardfaut"/>
+          <w:rFonts w:ascii="Work Sans" w:hAnsi="Work Sans"/>
+          <w:b w:val="false"/>
+          <w:bCs w:val="false"/>
+        </w:rPr>
+        <w:t>${</w:t>
+      </w:r>
+      <w:r>
+        <w:rPr>
+          <w:rStyle w:val="Policepardfaut"/>
+          <w:rFonts w:ascii="Times New Roman" w:hAnsi="Times New Roman"/>
+          <w:b w:val="false"/>
+          <w:bCs w:val="false"/>
+          <w:i w:val="false"/>
+          <w:caps w:val="false"/>
+          <w:smallCaps w:val="false"/>
+          <w:color w:val="000000"/>
+          <w:spacing w:val="0"/>
+          <w:sz w:val="28"/>
+        </w:rPr>
+        <w:t>jalon-fin-d-eligibilite-des-depenses</w:t>
+      </w:r>
+      <w:r>
+        <w:rPr>
+          <w:rStyle w:val="Policepardfaut"/>
+          <w:rFonts w:ascii="Work Sans" w:hAnsi="Work Sans"/>
+          <w:b w:val="false"/>
+          <w:bCs w:val="false"/>
+          <w:i w:val="false"/>
+          <w:caps w:val="false"/>
+          <w:smallCaps w:val="false"/>
+          <w:color w:val="000000"/>
+          <w:spacing w:val="0"/>
+          <w:sz w:val="28"/>
+        </w:rPr>
+        <w:t>}</w:t>
       </w:r>
     </w:p>
     <w:p>
@@ -400,101 +532,71 @@
           <w:b/>
           <w:color w:val="424A54"/>
         </w:rPr>
-        <w:t>Eligibilité des dépenses</w:t>
-      </w:r>
-    </w:p>
-    <w:p>
-      <w:pPr>
-        <w:sectPr>
-          <w:type w:val="continuous"/>
-          <w:pgSz w:w="11906" w:h="16838"/>
-          <w:pgMar w:left="1417" w:right="1417" w:header="708" w:top="1417" w:footer="0" w:bottom="708" w:gutter="0"/>
-          <w:formProt w:val="false"/>
-          <w:textDirection w:val="lrTb"/>
-          <w:docGrid w:type="default" w:linePitch="600" w:charSpace="36864"/>
-        </w:sectPr>
-      </w:pPr>
-    </w:p>
-    <w:p>
-      <w:pPr>
-        <w:pStyle w:val="LONormal"/>
-        <w:rPr/>
-      </w:pPr>
-      <w:r>
-        <w:rPr>
-          <w:rStyle w:val="Policepardfaut"/>
-          <w:rFonts w:ascii="Work Sans" w:hAnsi="Work Sans"/>
-          <w:b/>
-        </w:rPr>
-        <w:t>Début</w:t>
-      </w:r>
-      <w:r>
-        <w:rPr>
-          <w:rStyle w:val="Policepardfaut"/>
-          <w:rFonts w:ascii="Work Sans" w:hAnsi="Work Sans"/>
-        </w:rPr>
-        <w:t xml:space="preserve"> </w:t>
-      </w:r>
-      <w:r>
-        <w:rPr/>
-        <w:fldChar w:fldCharType="begin"/>
-      </w:r>
-      <w:r>
-        <w:rPr/>
-        <w:instrText> MERGEFIELD DÃbut_dÃligibilitÃ_des_dÃpenses </w:instrText>
-      </w:r>
-      <w:r>
-        <w:rPr/>
-        <w:fldChar w:fldCharType="separate"/>
-      </w:r>
-      <w:r>
-        <w:rPr/>
-        <w:t>«DÃbut_dÃligibilitÃ_des_dÃpenses»</w:t>
-      </w:r>
-      <w:r>
-        <w:rPr/>
-        <w:fldChar w:fldCharType="end"/>
-      </w:r>
-    </w:p>
-    <w:p>
-      <w:pPr>
-        <w:pStyle w:val="LONormal"/>
-        <w:rPr/>
-      </w:pPr>
-      <w:r>
-        <w:rPr>
-          <w:rStyle w:val="Policepardfaut"/>
-          <w:rFonts w:ascii="Work Sans" w:hAnsi="Work Sans"/>
-          <w:b/>
-        </w:rPr>
-        <w:t>Fin</w:t>
-      </w:r>
-      <w:r>
-        <w:rPr>
-          <w:rStyle w:val="Policepardfaut"/>
-          <w:rFonts w:ascii="Work Sans" w:hAnsi="Work Sans"/>
-        </w:rPr>
-        <w:t xml:space="preserve"> </w:t>
-      </w:r>
-      <w:r>
-        <w:rPr/>
-        <w:fldChar w:fldCharType="begin"/>
-      </w:r>
-      <w:r>
-        <w:rPr/>
-        <w:instrText> MERGEFIELD Fin_dÃligibilitÃ_des_dÃpenses </w:instrText>
-      </w:r>
-      <w:r>
-        <w:rPr/>
-        <w:fldChar w:fldCharType="separate"/>
-      </w:r>
-      <w:r>
-        <w:rPr/>
-        <w:t>«Fin_dÃligibilitÃ_des_dÃpenses»</w:t>
-      </w:r>
-      <w:r>
-        <w:rPr/>
-        <w:fldChar w:fldCharType="end"/>
+        <w:t>Financement</w:t>
+      </w:r>
+    </w:p>
+    <w:p>
+      <w:pPr>
+        <w:sectPr>
+          <w:type w:val="continuous"/>
+          <w:pgSz w:w="11906" w:h="16838"/>
+          <w:pgMar w:left="1417" w:right="1417" w:header="708" w:top="1417" w:footer="0" w:bottom="708" w:gutter="0"/>
+          <w:formProt w:val="false"/>
+          <w:textDirection w:val="lrTb"/>
+          <w:docGrid w:type="default" w:linePitch="600" w:charSpace="36864"/>
+        </w:sectPr>
+      </w:pPr>
+    </w:p>
+    <w:p>
+      <w:pPr>
+        <w:pStyle w:val="LONormal"/>
+        <w:rPr/>
+      </w:pPr>
+      <w:r>
+        <w:rPr>
+          <w:rStyle w:val="Policepardfaut"/>
+          <w:rFonts w:ascii="Work Sans" w:hAnsi="Work Sans"/>
+          <w:b/>
+        </w:rPr>
+        <w:t>Financeur </w:t>
+      </w:r>
+      <w:r>
+        <w:rPr>
+          <w:rStyle w:val="Policepardfaut"/>
+          <w:rFonts w:ascii="Work Sans" w:hAnsi="Work Sans"/>
+        </w:rPr>
+        <w:t>:</w:t>
+      </w:r>
+      <w:r>
+        <w:rPr>
+          <w:rStyle w:val="Policepardfaut"/>
+          <w:rFonts w:ascii="Work Sans" w:hAnsi="Work Sans"/>
+        </w:rPr>
+        <w:t>${financeur}</w:t>
+      </w:r>
+    </w:p>
+    <w:p>
+      <w:pPr>
+        <w:pStyle w:val="LONormal"/>
+        <w:rPr/>
+      </w:pPr>
+      <w:r>
+        <w:rPr>
+          <w:rStyle w:val="Policepardfaut"/>
+          <w:rFonts w:ascii="Work Sans" w:hAnsi="Work Sans"/>
+          <w:b/>
+          <w:color w:val="424A54"/>
+        </w:rPr>
+        <w:t xml:space="preserve">Payeur : </w:t>
+      </w:r>
+      <w:r>
+        <w:rPr>
+          <w:rStyle w:val="Policepardfaut"/>
+          <w:rFonts w:ascii="Work Sans" w:hAnsi="Work Sans"/>
+          <w:b/>
+          <w:color w:val="424A54"/>
+        </w:rPr>
+        <w:t>${payeur}</w:t>
       </w:r>
     </w:p>
     <w:p>
@@ -514,108 +616,60 @@
       <w:pPr>
         <w:pStyle w:val="LONormal"/>
         <w:shd w:val="clear" w:fill="45A59D"/>
-        <w:rPr>
-          <w:rFonts w:ascii="Work Sans" w:hAnsi="Work Sans"/>
-          <w:b/>
+        <w:rPr/>
+      </w:pPr>
+      <w:r>
+        <w:rPr>
+          <w:rStyle w:val="Policepardfaut"/>
+          <w:rFonts w:ascii="Work Sans" w:hAnsi="Work Sans"/>
           <w:b/>
           <w:color w:val="424A54"/>
         </w:rPr>
-      </w:pPr>
-      <w:r>
-        <w:rPr>
-          <w:rFonts w:ascii="Work Sans" w:hAnsi="Work Sans"/>
-          <w:b/>
-          <w:color w:val="424A54"/>
-        </w:rPr>
-        <w:t>Financement</w:t>
-      </w:r>
-    </w:p>
-    <w:p>
-      <w:pPr>
-        <w:sectPr>
-          <w:type w:val="continuous"/>
-          <w:pgSz w:w="11906" w:h="16838"/>
-          <w:pgMar w:left="1417" w:right="1417" w:header="708" w:top="1417" w:footer="0" w:bottom="708" w:gutter="0"/>
-          <w:formProt w:val="false"/>
-          <w:textDirection w:val="lrTb"/>
-          <w:docGrid w:type="default" w:linePitch="600" w:charSpace="36864"/>
-        </w:sectPr>
-      </w:pPr>
-    </w:p>
-    <w:p>
-      <w:pPr>
-        <w:pStyle w:val="LONormal"/>
-        <w:rPr/>
-      </w:pPr>
-      <w:r>
-        <w:rPr>
-          <w:rStyle w:val="Policepardfaut"/>
-          <w:rFonts w:ascii="Work Sans" w:hAnsi="Work Sans"/>
-          <w:b/>
-        </w:rPr>
-        <w:t>Financeur </w:t>
-      </w:r>
-      <w:r>
-        <w:rPr>
-          <w:rStyle w:val="Policepardfaut"/>
-          <w:rFonts w:ascii="Work Sans" w:hAnsi="Work Sans"/>
-        </w:rPr>
-        <w:t>:</w:t>
-      </w:r>
-      <w:r>
-        <w:rPr/>
-        <w:fldChar w:fldCharType="begin"/>
-      </w:r>
-      <w:r>
-        <w:rPr/>
-        <w:instrText> MERGEFIELD Financeur </w:instrText>
-      </w:r>
-      <w:r>
-        <w:rPr/>
-        <w:fldChar w:fldCharType="separate"/>
-      </w:r>
-      <w:r>
-        <w:rPr/>
-        <w:t>«Financeur»</w:t>
-      </w:r>
-      <w:r>
-        <w:rPr/>
-        <w:fldChar w:fldCharType="end"/>
-      </w:r>
-    </w:p>
-    <w:p>
-      <w:pPr>
-        <w:pStyle w:val="LONormal"/>
-        <w:rPr/>
-      </w:pPr>
-      <w:r>
-        <w:rPr>
-          <w:rStyle w:val="Policepardfaut"/>
-          <w:rFonts w:ascii="Work Sans" w:hAnsi="Work Sans"/>
-          <w:b/>
-          <w:color w:val="424A54"/>
-        </w:rPr>
-        <w:t xml:space="preserve">Payeur : </w:t>
-      </w:r>
-      <w:r>
-        <w:rPr/>
-        <w:fldChar w:fldCharType="begin"/>
-      </w:r>
-      <w:r>
-        <w:rPr/>
-        <w:instrText> MERGEFIELD Payeur </w:instrText>
-      </w:r>
-      <w:r>
-        <w:rPr/>
-        <w:fldChar w:fldCharType="separate"/>
-      </w:r>
-      <w:r>
-        <w:rPr/>
-        <w:t>«Payeur»</w:t>
-      </w:r>
-      <w:r>
-        <w:rPr/>
-        <w:fldChar w:fldCharType="end"/>
+        <w:t>Recettes</w:t>
+      </w:r>
+      <w:r>
+        <w:rPr/>
+        <w:commentReference w:id="1"/>
+      </w:r>
+    </w:p>
+    <w:p>
+      <w:pPr>
+        <w:sectPr>
+          <w:type w:val="continuous"/>
+          <w:pgSz w:w="11906" w:h="16838"/>
+          <w:pgMar w:left="1417" w:right="1417" w:header="708" w:top="1417" w:footer="0" w:bottom="708" w:gutter="0"/>
+          <w:formProt w:val="false"/>
+          <w:textDirection w:val="lrTb"/>
+          <w:docGrid w:type="default" w:linePitch="600" w:charSpace="36864"/>
+        </w:sectPr>
+      </w:pPr>
+    </w:p>
+    <w:p>
+      <w:pPr>
+        <w:pStyle w:val="LONormal"/>
+        <w:rPr>
+          <w:rFonts w:ascii="Work Sans" w:hAnsi="Work Sans"/>
+        </w:rPr>
+      </w:pPr>
+      <w:r>
+        <w:rPr>
+          <w:rFonts w:ascii="Work Sans" w:hAnsi="Work Sans"/>
+        </w:rPr>
+        <w:t>Investissement</w:t>
+      </w:r>
+    </w:p>
+    <w:p>
+      <w:pPr>
+        <w:pStyle w:val="LONormal"/>
+        <w:rPr>
+          <w:rFonts w:ascii="Work Sans" w:hAnsi="Work Sans"/>
+        </w:rPr>
+      </w:pPr>
+      <w:r>
+        <w:rPr>
+          <w:rFonts w:ascii="Work Sans" w:hAnsi="Work Sans"/>
+        </w:rPr>
+        <w:t xml:space="preserve">Fonctionnement </w:t>
       </w:r>
     </w:p>
     <w:p>
@@ -641,79 +695,6 @@
         <w:rPr>
           <w:rStyle w:val="Policepardfaut"/>
           <w:rFonts w:ascii="Work Sans" w:hAnsi="Work Sans"/>
-          <w:b/>
-          <w:color w:val="424A54"/>
-        </w:rPr>
-        <w:t>Recettes</w:t>
-      </w:r>
-      <w:r>
-        <w:rPr/>
-        <w:commentReference w:id="1"/>
-      </w:r>
-    </w:p>
-    <w:p>
-      <w:pPr>
-        <w:sectPr>
-          <w:type w:val="continuous"/>
-          <w:pgSz w:w="11906" w:h="16838"/>
-          <w:pgMar w:left="1417" w:right="1417" w:header="708" w:top="1417" w:footer="0" w:bottom="708" w:gutter="0"/>
-          <w:formProt w:val="false"/>
-          <w:textDirection w:val="lrTb"/>
-          <w:docGrid w:type="default" w:linePitch="600" w:charSpace="36864"/>
-        </w:sectPr>
-      </w:pPr>
-    </w:p>
-    <w:p>
-      <w:pPr>
-        <w:pStyle w:val="LONormal"/>
-        <w:rPr>
-          <w:rFonts w:ascii="Work Sans" w:hAnsi="Work Sans"/>
-        </w:rPr>
-      </w:pPr>
-      <w:r>
-        <w:rPr>
-          <w:rFonts w:ascii="Work Sans" w:hAnsi="Work Sans"/>
-        </w:rPr>
-        <w:t>Investissement</w:t>
-      </w:r>
-    </w:p>
-    <w:p>
-      <w:pPr>
-        <w:pStyle w:val="LONormal"/>
-        <w:rPr>
-          <w:rFonts w:ascii="Work Sans" w:hAnsi="Work Sans"/>
-        </w:rPr>
-      </w:pPr>
-      <w:r>
-        <w:rPr>
-          <w:rFonts w:ascii="Work Sans" w:hAnsi="Work Sans"/>
-        </w:rPr>
-        <w:t xml:space="preserve">Fonctionnement </w:t>
-      </w:r>
-    </w:p>
-    <w:p>
-      <w:pPr>
-        <w:sectPr>
-          <w:type w:val="continuous"/>
-          <w:pgSz w:w="11906" w:h="16838"/>
-          <w:pgMar w:left="1417" w:right="1417" w:header="708" w:top="1417" w:footer="0" w:bottom="708" w:gutter="0"/>
-          <w:cols w:num="2" w:space="708" w:equalWidth="true" w:sep="false"/>
-          <w:formProt w:val="false"/>
-          <w:textDirection w:val="lrTb"/>
-          <w:docGrid w:type="default" w:linePitch="600" w:charSpace="36864"/>
-        </w:sectPr>
-      </w:pPr>
-    </w:p>
-    <w:p>
-      <w:pPr>
-        <w:pStyle w:val="LONormal"/>
-        <w:shd w:val="clear" w:fill="45A59D"/>
-        <w:rPr/>
-      </w:pPr>
-      <w:r>
-        <w:rPr>
-          <w:rStyle w:val="Policepardfaut"/>
-          <w:rFonts w:ascii="Work Sans" w:hAnsi="Work Sans"/>
         </w:rPr>
         <w:t>Versements</w:t>
       </w:r>
@@ -734,34 +715,124 @@
         </w:sectPr>
       </w:pPr>
     </w:p>
-    <w:p>
-      <w:pPr>
-        <w:pStyle w:val="LONormal"/>
-        <w:rPr/>
-      </w:pPr>
-      <w:r>
+    <w:tbl>
+      <w:tblPr>
+        <w:tblW w:w="7365" w:type="dxa"/>
+        <w:jc w:val="left"/>
+        <w:tblInd w:w="0" w:type="dxa"/>
+        <w:tblBorders>
+          <w:top w:val="single" w:sz="2" w:space="0" w:color="000000"/>
+          <w:left w:val="single" w:sz="2" w:space="0" w:color="000000"/>
+          <w:bottom w:val="single" w:sz="2" w:space="0" w:color="000000"/>
+          <w:insideH w:val="single" w:sz="2" w:space="0" w:color="000000"/>
+        </w:tblBorders>
+        <w:tblCellMar>
+          <w:top w:w="55" w:type="dxa"/>
+          <w:left w:w="54" w:type="dxa"/>
+          <w:bottom w:w="55" w:type="dxa"/>
+          <w:right w:w="55" w:type="dxa"/>
+        </w:tblCellMar>
+      </w:tblPr>
+      <w:tblGrid>
+        <w:gridCol w:w="1806"/>
+        <w:gridCol w:w="5559"/>
+      </w:tblGrid>
+      <w:tr>
+        <w:trPr>
+          <w:trHeight w:val="675" w:hRule="atLeast"/>
+        </w:trPr>
+        <w:tc>
+          <w:tcPr>
+            <w:tcW w:w="1806" w:type="dxa"/>
+            <w:tcBorders>
+              <w:top w:val="single" w:sz="2" w:space="0" w:color="000000"/>
+              <w:left w:val="single" w:sz="2" w:space="0" w:color="000000"/>
+              <w:bottom w:val="single" w:sz="2" w:space="0" w:color="000000"/>
+              <w:insideH w:val="single" w:sz="2" w:space="0" w:color="000000"/>
+            </w:tcBorders>
+            <w:shd w:fill="auto" w:val="clear"/>
+          </w:tcPr>
+          <w:p>
+            <w:pPr>
+              <w:pStyle w:val="Contenudetableau"/>
+              <w:keepNext w:val="false"/>
+              <w:keepLines w:val="false"/>
+              <w:widowControl/>
+              <w:suppressLineNumbers/>
+              <w:shd w:val="clear" w:fill="auto"/>
+              <w:suppressAutoHyphens w:val="false"/>
+              <w:overflowPunct w:val="false"/>
+              <w:bidi w:val="0"/>
+              <w:snapToGrid w:val="true"/>
+              <w:spacing w:lineRule="auto" w:line="276" w:before="0" w:after="200"/>
+              <w:ind w:left="567" w:right="-5499" w:hanging="0"/>
+              <w:jc w:val="left"/>
+              <w:rPr/>
+            </w:pPr>
+            <w:r>
+              <w:rPr/>
+              <w:t>${versementPrevuMontant}</w:t>
+            </w:r>
+          </w:p>
+        </w:tc>
+        <w:tc>
+          <w:tcPr>
+            <w:tcW w:w="5559" w:type="dxa"/>
+            <w:tcBorders>
+              <w:top w:val="single" w:sz="2" w:space="0" w:color="000000"/>
+              <w:left w:val="single" w:sz="2" w:space="0" w:color="000000"/>
+              <w:bottom w:val="single" w:sz="2" w:space="0" w:color="000000"/>
+              <w:right w:val="single" w:sz="2" w:space="0" w:color="000000"/>
+              <w:insideH w:val="single" w:sz="2" w:space="0" w:color="000000"/>
+              <w:insideV w:val="single" w:sz="2" w:space="0" w:color="000000"/>
+            </w:tcBorders>
+            <w:shd w:fill="auto" w:val="clear"/>
+          </w:tcPr>
+          <w:p>
+            <w:pPr>
+              <w:pStyle w:val="Contenudetableau"/>
+              <w:keepNext w:val="false"/>
+              <w:keepLines w:val="false"/>
+              <w:widowControl/>
+              <w:suppressLineNumbers/>
+              <w:shd w:val="clear" w:fill="auto"/>
+              <w:suppressAutoHyphens w:val="false"/>
+              <w:overflowPunct w:val="false"/>
+              <w:bidi w:val="0"/>
+              <w:snapToGrid w:val="true"/>
+              <w:spacing w:lineRule="auto" w:line="276" w:before="0" w:after="200"/>
+              <w:ind w:left="567" w:right="-5499" w:hanging="0"/>
+              <w:jc w:val="left"/>
+              <w:rPr/>
+            </w:pPr>
+            <w:r>
+              <w:rPr/>
+              <w:t>${versementPrevuDate}</w:t>
+            </w:r>
+          </w:p>
+        </w:tc>
+      </w:tr>
+    </w:tbl>
+    <w:p>
+      <w:pPr>
+        <w:pStyle w:val="LONormal"/>
         <w:rPr>
           <w:rFonts w:eastAsia="Times New Roman" w:cs="Times New Roman"/>
           <w:color w:val="FF0000"/>
           <w:lang w:eastAsia="fr-FR"/>
         </w:rPr>
-        <w:t>${</w:t>
-      </w:r>
-      <w:r>
-        <w:rPr>
-          <w:rFonts w:eastAsia="Times New Roman" w:cs="Times New Roman"/>
-          <w:color w:val="FF0000"/>
-          <w:lang w:eastAsia="fr-FR"/>
-        </w:rPr>
-        <w:t>versements-prevus</w:t>
-      </w:r>
-      <w:r>
-        <w:rPr>
-          <w:rFonts w:eastAsia="Times New Roman" w:cs="Times New Roman"/>
-          <w:color w:val="FF0000"/>
-          <w:lang w:eastAsia="fr-FR"/>
-        </w:rPr>
-        <w:t>}</w:t>
+      </w:pPr>
+      <w:r>
+        <w:rPr/>
+      </w:r>
+    </w:p>
+    <w:p>
+      <w:pPr>
+        <w:pStyle w:val="Normal"/>
+        <w:rPr/>
+      </w:pPr>
+      <w:r>
+        <w:rPr/>
       </w:r>
     </w:p>
     <w:p>
@@ -1085,7 +1156,7 @@
         <w:widowControl/>
         <w:shd w:val="clear" w:fill="auto"/>
         <w:suppressAutoHyphens w:val="false"/>
-        <w:overflowPunct w:val="true"/>
+        <w:overflowPunct w:val="false"/>
         <w:bidi w:val="0"/>
         <w:snapToGrid w:val="true"/>
         <w:spacing w:lineRule="auto" w:line="276" w:before="0" w:after="200"/>
@@ -1117,7 +1188,39 @@
         <w:widowControl/>
         <w:shd w:val="clear" w:fill="auto"/>
         <w:suppressAutoHyphens w:val="false"/>
-        <w:overflowPunct w:val="true"/>
+        <w:overflowPunct w:val="false"/>
+        <w:bidi w:val="0"/>
+        <w:snapToGrid w:val="true"/>
+        <w:spacing w:lineRule="auto" w:line="276" w:before="0" w:after="200"/>
+        <w:jc w:val="left"/>
+        <w:rPr/>
+      </w:pPr>
+      <w:r>
+        <w:rPr/>
+      </w:r>
+    </w:p>
+    <w:p>
+      <w:pPr>
+        <w:sectPr>
+          <w:type w:val="continuous"/>
+          <w:pgSz w:w="11906" w:h="16838"/>
+          <w:pgMar w:left="1417" w:right="1417" w:header="708" w:top="1417" w:footer="0" w:bottom="708" w:gutter="0"/>
+          <w:formProt w:val="false"/>
+          <w:textDirection w:val="lrTb"/>
+          <w:docGrid w:type="default" w:linePitch="600" w:charSpace="36864"/>
+        </w:sectPr>
+      </w:pPr>
+    </w:p>
+    <w:p>
+      <w:pPr>
+        <w:pStyle w:val="Normal"/>
+        <w:keepNext w:val="false"/>
+        <w:keepLines w:val="false"/>
+        <w:pageBreakBefore w:val="false"/>
+        <w:widowControl/>
+        <w:shd w:val="clear" w:fill="auto"/>
+        <w:suppressAutoHyphens w:val="false"/>
+        <w:overflowPunct w:val="false"/>
         <w:bidi w:val="0"/>
         <w:snapToGrid w:val="true"/>
         <w:spacing w:lineRule="auto" w:line="276" w:before="0" w:after="200"/>
@@ -1325,7 +1428,7 @@
       <w:widowControl/>
       <w:shd w:val="clear" w:fill="auto"/>
       <w:suppressAutoHyphens w:val="false"/>
-      <w:overflowPunct w:val="true"/>
+      <w:overflowPunct w:val="false"/>
       <w:bidi w:val="0"/>
       <w:snapToGrid w:val="true"/>
       <w:spacing w:lineRule="auto" w:line="276" w:before="0" w:after="200"/>
@@ -1490,7 +1593,7 @@
       <w:widowControl/>
       <w:shd w:val="clear" w:fill="auto"/>
       <w:suppressAutoHyphens w:val="true"/>
-      <w:overflowPunct w:val="true"/>
+      <w:overflowPunct w:val="false"/>
       <w:bidi w:val="0"/>
       <w:snapToGrid w:val="true"/>
       <w:spacing w:lineRule="auto" w:line="276" w:before="0" w:after="200"/>
@@ -1528,7 +1631,6 @@
     <w:basedOn w:val="LONormal"/>
     <w:pPr>
       <w:tabs>
-        <w:tab w:val="clear" w:pos="708"/>
         <w:tab w:val="center" w:pos="4536" w:leader="none"/>
         <w:tab w:val="right" w:pos="9072" w:leader="none"/>
       </w:tabs>
@@ -1542,7 +1644,6 @@
     <w:basedOn w:val="LONormal"/>
     <w:pPr>
       <w:tabs>
-        <w:tab w:val="clear" w:pos="708"/>
         <w:tab w:val="center" w:pos="4536" w:leader="none"/>
         <w:tab w:val="right" w:pos="9072" w:leader="none"/>
       </w:tabs>
@@ -1591,5 +1692,14 @@
       <w:bCs/>
     </w:rPr>
   </w:style>
+  <w:style w:type="paragraph" w:styleId="Contenudetableau">
+    <w:name w:val="Contenu de tableau"/>
+    <w:basedOn w:val="Normal"/>
+    <w:qFormat/>
+    <w:pPr>
+      <w:suppressLineNumbers/>
+    </w:pPr>
+    <w:rPr/>
+  </w:style>
 </w:styles>
 </file>
</xml_diff>